<commit_message>
Update Resume (2nd time)
</commit_message>
<xml_diff>
--- a/Resume.docx
+++ b/Resume.docx
@@ -1,6 +1,6 @@
 
 <file path=word/document.xml><?xml version="1.0" encoding="utf-8"?>
-<w:document xmlns:wpc="http://schemas.microsoft.com/office/word/2010/wordprocessingCanvas" xmlns:cx="http://schemas.microsoft.com/office/drawing/2014/chartex" xmlns:cx1="http://schemas.microsoft.com/office/drawing/2015/9/8/chartex" xmlns:cx2="http://schemas.microsoft.com/office/drawing/2015/10/21/chartex" xmlns:cx3="http://schemas.microsoft.com/office/drawing/2016/5/9/chartex" xmlns:cx4="http://schemas.microsoft.com/office/drawing/2016/5/10/chartex" xmlns:cx5="http://schemas.microsoft.com/office/drawing/2016/5/11/chartex" xmlns:cx6="http://schemas.microsoft.com/office/drawing/2016/5/12/chartex" xmlns:cx7="http://schemas.microsoft.com/office/drawing/2016/5/13/chartex" xmlns:cx8="http://schemas.microsoft.com/office/drawing/2016/5/14/chartex" xmlns:mc="http://schemas.openxmlformats.org/markup-compatibility/2006" xmlns:aink="http://schemas.microsoft.com/office/drawing/2016/ink" xmlns:am3d="http://schemas.microsoft.com/office/drawing/2017/model3d" xmlns:o="urn:schemas-microsoft-com:office:office" xmlns:r="http://schemas.openxmlformats.org/officeDocument/2006/relationships" xmlns:m="http://schemas.openxmlformats.org/officeDocument/2006/math" xmlns:v="urn:schemas-microsoft-com:vml" xmlns:wp14="http://schemas.microsoft.com/office/word/2010/wordprocessingDrawing" xmlns:wp="http://schemas.openxmlformats.org/drawingml/2006/wordprocessingDrawing" xmlns:w10="urn:schemas-microsoft-com:office:word" xmlns:w="http://schemas.openxmlformats.org/wordprocessingml/2006/main" xmlns:w14="http://schemas.microsoft.com/office/word/2010/wordml" xmlns:w15="http://schemas.microsoft.com/office/word/2012/wordml" xmlns:w16cex="http://schemas.microsoft.com/office/word/2018/wordml/cex" xmlns:w16cid="http://schemas.microsoft.com/office/word/2016/wordml/cid" xmlns:w16="http://schemas.microsoft.com/office/word/2018/wordml" xmlns:w16sdtdh="http://schemas.microsoft.com/office/word/2020/wordml/sdtdatahash" xmlns:w16se="http://schemas.microsoft.com/office/word/2015/wordml/symex" xmlns:wpg="http://schemas.microsoft.com/office/word/2010/wordprocessingGroup" xmlns:wpi="http://schemas.microsoft.com/office/word/2010/wordprocessingInk" xmlns:wne="http://schemas.microsoft.com/office/word/2006/wordml" xmlns:wps="http://schemas.microsoft.com/office/word/2010/wordprocessingShape" mc:Ignorable="w14 w15 w16se w16cid w16 w16cex w16sdtdh wp14">
+<w:document xmlns:wpc="http://schemas.microsoft.com/office/word/2010/wordprocessingCanvas" xmlns:cx="http://schemas.microsoft.com/office/drawing/2014/chartex" xmlns:cx1="http://schemas.microsoft.com/office/drawing/2015/9/8/chartex" xmlns:cx2="http://schemas.microsoft.com/office/drawing/2015/10/21/chartex" xmlns:cx3="http://schemas.microsoft.com/office/drawing/2016/5/9/chartex" xmlns:cx4="http://schemas.microsoft.com/office/drawing/2016/5/10/chartex" xmlns:cx5="http://schemas.microsoft.com/office/drawing/2016/5/11/chartex" xmlns:cx6="http://schemas.microsoft.com/office/drawing/2016/5/12/chartex" xmlns:cx7="http://schemas.microsoft.com/office/drawing/2016/5/13/chartex" xmlns:cx8="http://schemas.microsoft.com/office/drawing/2016/5/14/chartex" xmlns:mc="http://schemas.openxmlformats.org/markup-compatibility/2006" xmlns:aink="http://schemas.microsoft.com/office/drawing/2016/ink" xmlns:am3d="http://schemas.microsoft.com/office/drawing/2017/model3d" xmlns:o="urn:schemas-microsoft-com:office:office" xmlns:oel="http://schemas.microsoft.com/office/2019/extlst" xmlns:r="http://schemas.openxmlformats.org/officeDocument/2006/relationships" xmlns:m="http://schemas.openxmlformats.org/officeDocument/2006/math" xmlns:v="urn:schemas-microsoft-com:vml" xmlns:wp14="http://schemas.microsoft.com/office/word/2010/wordprocessingDrawing" xmlns:wp="http://schemas.openxmlformats.org/drawingml/2006/wordprocessingDrawing" xmlns:w10="urn:schemas-microsoft-com:office:word" xmlns:w="http://schemas.openxmlformats.org/wordprocessingml/2006/main" xmlns:w14="http://schemas.microsoft.com/office/word/2010/wordml" xmlns:w15="http://schemas.microsoft.com/office/word/2012/wordml" xmlns:w16cex="http://schemas.microsoft.com/office/word/2018/wordml/cex" xmlns:w16cid="http://schemas.microsoft.com/office/word/2016/wordml/cid" xmlns:w16="http://schemas.microsoft.com/office/word/2018/wordml" xmlns:w16sdtdh="http://schemas.microsoft.com/office/word/2020/wordml/sdtdatahash" xmlns:w16se="http://schemas.microsoft.com/office/word/2015/wordml/symex" xmlns:wpg="http://schemas.microsoft.com/office/word/2010/wordprocessingGroup" xmlns:wpi="http://schemas.microsoft.com/office/word/2010/wordprocessingInk" xmlns:wne="http://schemas.microsoft.com/office/word/2006/wordml" xmlns:wps="http://schemas.microsoft.com/office/word/2010/wordprocessingShape" mc:Ignorable="w14 w15 w16se w16cid w16 w16cex w16sdtdh wp14">
   <w:body>
     <w:p>
       <w:pPr>
@@ -71,7 +71,7 @@
           <w:color w:val="2F5496" w:themeColor="accent1" w:themeShade="BF"/>
           <w:lang w:val="en-US"/>
         </w:rPr>
-        <w:t>2N</w:t>
+        <w:t xml:space="preserve">2M </w:t>
       </w:r>
       <w:r>
         <w:rPr>
@@ -81,7 +81,7 @@
           <w:color w:val="2F5496" w:themeColor="accent1" w:themeShade="BF"/>
           <w:lang w:val="en-US"/>
         </w:rPr>
-        <w:t xml:space="preserve"> 4</w:t>
+        <w:t>4</w:t>
       </w:r>
       <w:r>
         <w:rPr>
@@ -91,7 +91,7 @@
           <w:color w:val="2F5496" w:themeColor="accent1" w:themeShade="BF"/>
           <w:lang w:val="en-US"/>
         </w:rPr>
-        <w:t>V5</w:t>
+        <w:t>X6</w:t>
       </w:r>
     </w:p>
     <w:p>
@@ -258,6 +258,72 @@
           <w:bdr w:val="none" w:sz="0" w:space="0" w:color="auto" w:frame="1"/>
           <w:shd w:val="clear" w:color="auto" w:fill="FFFFFF"/>
         </w:rPr>
+        <w:t>React</w:t>
+      </w:r>
+      <w:r>
+        <w:rPr>
+          <w:rStyle w:val="vanity-namedisplay-name"/>
+          <w:rFonts w:ascii="Arial" w:hAnsi="Arial" w:cs="Arial"/>
+          <w:sz w:val="20"/>
+          <w:szCs w:val="20"/>
+          <w:bdr w:val="none" w:sz="0" w:space="0" w:color="auto" w:frame="1"/>
+          <w:shd w:val="clear" w:color="auto" w:fill="FFFFFF"/>
+        </w:rPr>
+        <w:t>JS</w:t>
+      </w:r>
+      <w:r>
+        <w:rPr>
+          <w:rStyle w:val="vanity-namedisplay-name"/>
+          <w:rFonts w:ascii="Arial" w:hAnsi="Arial" w:cs="Arial"/>
+          <w:sz w:val="20"/>
+          <w:szCs w:val="20"/>
+          <w:bdr w:val="none" w:sz="0" w:space="0" w:color="auto" w:frame="1"/>
+          <w:shd w:val="clear" w:color="auto" w:fill="FFFFFF"/>
+        </w:rPr>
+        <w:t xml:space="preserve">, </w:t>
+      </w:r>
+      <w:r>
+        <w:rPr>
+          <w:rStyle w:val="vanity-namedisplay-name"/>
+          <w:rFonts w:ascii="Arial" w:hAnsi="Arial" w:cs="Arial"/>
+          <w:sz w:val="20"/>
+          <w:szCs w:val="20"/>
+          <w:bdr w:val="none" w:sz="0" w:space="0" w:color="auto" w:frame="1"/>
+          <w:shd w:val="clear" w:color="auto" w:fill="FFFFFF"/>
+        </w:rPr>
+        <w:t xml:space="preserve">Node.js, </w:t>
+      </w:r>
+      <w:r>
+        <w:rPr>
+          <w:rStyle w:val="vanity-namedisplay-name"/>
+          <w:rFonts w:ascii="Arial" w:hAnsi="Arial" w:cs="Arial"/>
+          <w:sz w:val="20"/>
+          <w:szCs w:val="20"/>
+          <w:bdr w:val="none" w:sz="0" w:space="0" w:color="auto" w:frame="1"/>
+          <w:shd w:val="clear" w:color="auto" w:fill="FFFFFF"/>
+        </w:rPr>
+        <w:t xml:space="preserve">Javascript, Java, </w:t>
+      </w:r>
+      <w:r>
+        <w:rPr>
+          <w:rStyle w:val="vanity-namedisplay-name"/>
+          <w:rFonts w:ascii="Arial" w:hAnsi="Arial" w:cs="Arial"/>
+          <w:sz w:val="20"/>
+          <w:szCs w:val="20"/>
+          <w:bdr w:val="none" w:sz="0" w:space="0" w:color="auto" w:frame="1"/>
+          <w:shd w:val="clear" w:color="auto" w:fill="FFFFFF"/>
+        </w:rPr>
+        <w:t xml:space="preserve">CI/CD Pipelines, </w:t>
+      </w:r>
+      <w:r>
+        <w:rPr>
+          <w:rStyle w:val="vanity-namedisplay-name"/>
+          <w:rFonts w:ascii="Arial" w:hAnsi="Arial" w:cs="Arial"/>
+          <w:sz w:val="20"/>
+          <w:szCs w:val="20"/>
+          <w:bdr w:val="none" w:sz="0" w:space="0" w:color="auto" w:frame="1"/>
+          <w:shd w:val="clear" w:color="auto" w:fill="FFFFFF"/>
+        </w:rPr>
         <w:t>Adobe XD</w:t>
       </w:r>
       <w:r>
@@ -324,7 +390,51 @@
           <w:bdr w:val="none" w:sz="0" w:space="0" w:color="auto" w:frame="1"/>
           <w:shd w:val="clear" w:color="auto" w:fill="FFFFFF"/>
         </w:rPr>
-        <w:t>Java</w:t>
+        <w:t>PHP,</w:t>
+      </w:r>
+      <w:r>
+        <w:rPr>
+          <w:rStyle w:val="vanity-namedisplay-name"/>
+          <w:rFonts w:ascii="Arial" w:hAnsi="Arial" w:cs="Arial"/>
+          <w:sz w:val="20"/>
+          <w:szCs w:val="20"/>
+          <w:bdr w:val="none" w:sz="0" w:space="0" w:color="auto" w:frame="1"/>
+          <w:shd w:val="clear" w:color="auto" w:fill="FFFFFF"/>
+        </w:rPr>
+        <w:t xml:space="preserve"> </w:t>
+      </w:r>
+      <w:r>
+        <w:rPr>
+          <w:rStyle w:val="vanity-namedisplay-name"/>
+          <w:rFonts w:ascii="Arial" w:hAnsi="Arial" w:cs="Arial"/>
+          <w:sz w:val="20"/>
+          <w:szCs w:val="20"/>
+          <w:bdr w:val="none" w:sz="0" w:space="0" w:color="auto" w:frame="1"/>
+          <w:shd w:val="clear" w:color="auto" w:fill="FFFFFF"/>
+        </w:rPr>
+        <w:t xml:space="preserve">C++, </w:t>
+      </w:r>
+      <w:r>
+        <w:rPr>
+          <w:rStyle w:val="vanity-namedisplay-name"/>
+          <w:rFonts w:ascii="Arial" w:hAnsi="Arial" w:cs="Arial"/>
+          <w:sz w:val="20"/>
+          <w:szCs w:val="20"/>
+          <w:bdr w:val="none" w:sz="0" w:space="0" w:color="auto" w:frame="1"/>
+          <w:shd w:val="clear" w:color="auto" w:fill="FFFFFF"/>
+        </w:rPr>
+        <w:t>Figma</w:t>
+      </w:r>
+      <w:r>
+        <w:rPr>
+          <w:rStyle w:val="vanity-namedisplay-name"/>
+          <w:rFonts w:ascii="Arial" w:hAnsi="Arial" w:cs="Arial"/>
+          <w:sz w:val="20"/>
+          <w:szCs w:val="20"/>
+          <w:bdr w:val="none" w:sz="0" w:space="0" w:color="auto" w:frame="1"/>
+          <w:shd w:val="clear" w:color="auto" w:fill="FFFFFF"/>
+        </w:rPr>
+        <w:t>, LaTex</w:t>
       </w:r>
       <w:r>
         <w:rPr>
@@ -346,51 +456,7 @@
           <w:bdr w:val="none" w:sz="0" w:space="0" w:color="auto" w:frame="1"/>
           <w:shd w:val="clear" w:color="auto" w:fill="FFFFFF"/>
         </w:rPr>
-        <w:t>PHP,</w:t>
-      </w:r>
-      <w:r>
-        <w:rPr>
-          <w:rStyle w:val="vanity-namedisplay-name"/>
-          <w:rFonts w:ascii="Arial" w:hAnsi="Arial" w:cs="Arial"/>
-          <w:sz w:val="20"/>
-          <w:szCs w:val="20"/>
-          <w:bdr w:val="none" w:sz="0" w:space="0" w:color="auto" w:frame="1"/>
-          <w:shd w:val="clear" w:color="auto" w:fill="FFFFFF"/>
-        </w:rPr>
-        <w:t xml:space="preserve"> </w:t>
-      </w:r>
-      <w:r>
-        <w:rPr>
-          <w:rStyle w:val="vanity-namedisplay-name"/>
-          <w:rFonts w:ascii="Arial" w:hAnsi="Arial" w:cs="Arial"/>
-          <w:sz w:val="20"/>
-          <w:szCs w:val="20"/>
-          <w:bdr w:val="none" w:sz="0" w:space="0" w:color="auto" w:frame="1"/>
-          <w:shd w:val="clear" w:color="auto" w:fill="FFFFFF"/>
-        </w:rPr>
-        <w:t xml:space="preserve">C++, </w:t>
-      </w:r>
-      <w:r>
-        <w:rPr>
-          <w:rStyle w:val="vanity-namedisplay-name"/>
-          <w:rFonts w:ascii="Arial" w:hAnsi="Arial" w:cs="Arial"/>
-          <w:sz w:val="20"/>
-          <w:szCs w:val="20"/>
-          <w:bdr w:val="none" w:sz="0" w:space="0" w:color="auto" w:frame="1"/>
-          <w:shd w:val="clear" w:color="auto" w:fill="FFFFFF"/>
-        </w:rPr>
-        <w:t>Figma</w:t>
-      </w:r>
-      <w:r>
-        <w:rPr>
-          <w:rStyle w:val="vanity-namedisplay-name"/>
-          <w:rFonts w:ascii="Arial" w:hAnsi="Arial" w:cs="Arial"/>
-          <w:sz w:val="20"/>
-          <w:szCs w:val="20"/>
-          <w:bdr w:val="none" w:sz="0" w:space="0" w:color="auto" w:frame="1"/>
-          <w:shd w:val="clear" w:color="auto" w:fill="FFFFFF"/>
-        </w:rPr>
-        <w:t>, LaTex</w:t>
+        <w:t>Haskell</w:t>
       </w:r>
       <w:r>
         <w:rPr>
@@ -412,28 +478,6 @@
           <w:bdr w:val="none" w:sz="0" w:space="0" w:color="auto" w:frame="1"/>
           <w:shd w:val="clear" w:color="auto" w:fill="FFFFFF"/>
         </w:rPr>
-        <w:t>Haskell</w:t>
-      </w:r>
-      <w:r>
-        <w:rPr>
-          <w:rStyle w:val="vanity-namedisplay-name"/>
-          <w:rFonts w:ascii="Arial" w:hAnsi="Arial" w:cs="Arial"/>
-          <w:sz w:val="20"/>
-          <w:szCs w:val="20"/>
-          <w:bdr w:val="none" w:sz="0" w:space="0" w:color="auto" w:frame="1"/>
-          <w:shd w:val="clear" w:color="auto" w:fill="FFFFFF"/>
-        </w:rPr>
-        <w:t xml:space="preserve">, </w:t>
-      </w:r>
-      <w:r>
-        <w:rPr>
-          <w:rStyle w:val="vanity-namedisplay-name"/>
-          <w:rFonts w:ascii="Arial" w:hAnsi="Arial" w:cs="Arial"/>
-          <w:sz w:val="20"/>
-          <w:szCs w:val="20"/>
-          <w:bdr w:val="none" w:sz="0" w:space="0" w:color="auto" w:frame="1"/>
-          <w:shd w:val="clear" w:color="auto" w:fill="FFFFFF"/>
-        </w:rPr>
         <w:t>Python</w:t>
       </w:r>
     </w:p>
@@ -483,6 +527,17 @@
           <w:shd w:val="clear" w:color="auto" w:fill="FFFFFF"/>
         </w:rPr>
         <w:t>, Linux</w:t>
+      </w:r>
+      <w:r>
+        <w:rPr>
+          <w:rStyle w:val="vanity-namedisplay-name"/>
+          <w:rFonts w:ascii="Arial" w:hAnsi="Arial" w:cs="Arial"/>
+          <w:sz w:val="20"/>
+          <w:szCs w:val="20"/>
+          <w:bdr w:val="none" w:sz="0" w:space="0" w:color="auto" w:frame="1"/>
+          <w:shd w:val="clear" w:color="auto" w:fill="FFFFFF"/>
+        </w:rPr>
+        <w:t>, MacOS</w:t>
       </w:r>
     </w:p>
     <w:p>
@@ -524,6 +579,67 @@
           <w:shd w:val="clear" w:color="auto" w:fill="FFFFFF"/>
         </w:rPr>
         <w:t xml:space="preserve">ADDITIONAL SKILLS </w:t>
+      </w:r>
+    </w:p>
+    <w:p>
+      <w:pPr>
+        <w:spacing w:after="0" w:line="240" w:lineRule="auto"/>
+        <w:rPr>
+          <w:rStyle w:val="vanity-namedisplay-name"/>
+          <w:rFonts w:ascii="Arial" w:hAnsi="Arial" w:cs="Arial"/>
+          <w:sz w:val="20"/>
+          <w:szCs w:val="20"/>
+          <w:bdr w:val="none" w:sz="0" w:space="0" w:color="auto" w:frame="1"/>
+          <w:shd w:val="clear" w:color="auto" w:fill="FFFFFF"/>
+        </w:rPr>
+      </w:pPr>
+      <w:r>
+        <w:rPr>
+          <w:rStyle w:val="vanity-namedisplay-name"/>
+          <w:rFonts w:ascii="Arial" w:hAnsi="Arial" w:cs="Arial"/>
+          <w:b/>
+          <w:bCs/>
+          <w:sz w:val="20"/>
+          <w:szCs w:val="20"/>
+          <w:bdr w:val="none" w:sz="0" w:space="0" w:color="auto" w:frame="1"/>
+          <w:shd w:val="clear" w:color="auto" w:fill="FFFFFF"/>
+        </w:rPr>
+        <w:t xml:space="preserve">Front-end Development: </w:t>
+      </w:r>
+      <w:r>
+        <w:rPr>
+          <w:rStyle w:val="vanity-namedisplay-name"/>
+          <w:rFonts w:ascii="Arial" w:hAnsi="Arial" w:cs="Arial"/>
+          <w:sz w:val="20"/>
+          <w:szCs w:val="20"/>
+          <w:bdr w:val="none" w:sz="0" w:space="0" w:color="auto" w:frame="1"/>
+          <w:shd w:val="clear" w:color="auto" w:fill="FFFFFF"/>
+        </w:rPr>
+        <w:t>Hands-on</w:t>
+      </w:r>
+      <w:r>
+        <w:rPr>
+          <w:rStyle w:val="vanity-namedisplay-name"/>
+          <w:rFonts w:ascii="Arial" w:hAnsi="Arial" w:cs="Arial"/>
+          <w:b/>
+          <w:bCs/>
+          <w:sz w:val="20"/>
+          <w:szCs w:val="20"/>
+          <w:bdr w:val="none" w:sz="0" w:space="0" w:color="auto" w:frame="1"/>
+          <w:shd w:val="clear" w:color="auto" w:fill="FFFFFF"/>
+        </w:rPr>
+        <w:t xml:space="preserve"> </w:t>
+      </w:r>
+      <w:r>
+        <w:rPr>
+          <w:rStyle w:val="vanity-namedisplay-name"/>
+          <w:rFonts w:ascii="Arial" w:hAnsi="Arial" w:cs="Arial"/>
+          <w:sz w:val="20"/>
+          <w:szCs w:val="20"/>
+          <w:bdr w:val="none" w:sz="0" w:space="0" w:color="auto" w:frame="1"/>
+          <w:shd w:val="clear" w:color="auto" w:fill="FFFFFF"/>
+        </w:rPr>
+        <w:t>experience designing user interfaces on web development projects using React.js, Javascript and CSS.</w:t>
       </w:r>
     </w:p>
     <w:p>
@@ -1086,7 +1202,18 @@
           <w:bdr w:val="none" w:sz="0" w:space="0" w:color="auto" w:frame="1"/>
           <w:shd w:val="clear" w:color="auto" w:fill="FFFFFF"/>
         </w:rPr>
-        <w:t>September 2018 to Present</w:t>
+        <w:t xml:space="preserve">September 2018 to </w:t>
+      </w:r>
+      <w:r>
+        <w:rPr>
+          <w:rStyle w:val="vanity-namedisplay-name"/>
+          <w:rFonts w:ascii="Arial" w:hAnsi="Arial" w:cs="Arial"/>
+          <w:sz w:val="20"/>
+          <w:szCs w:val="20"/>
+          <w:bdr w:val="none" w:sz="0" w:space="0" w:color="auto" w:frame="1"/>
+          <w:shd w:val="clear" w:color="auto" w:fill="FFFFFF"/>
+        </w:rPr>
+        <w:t>May 2022</w:t>
       </w:r>
     </w:p>
     <w:p>
@@ -1584,19 +1711,39 @@
         </w:rPr>
         <w:t xml:space="preserve"> </w:t>
       </w:r>
-      <w:hyperlink r:id="rId8" w:history="1">
-        <w:r>
-          <w:rPr>
-            <w:rStyle w:val="Hyperlink"/>
-            <w:rFonts w:ascii="Arial" w:hAnsi="Arial" w:cs="Arial"/>
-            <w:sz w:val="20"/>
-            <w:szCs w:val="20"/>
-            <w:bdr w:val="none" w:sz="0" w:space="0" w:color="auto" w:frame="1"/>
-            <w:shd w:val="clear" w:color="auto" w:fill="FFFFFF"/>
-          </w:rPr>
-          <w:t>https://hci-ii-portfolio.webflow.io/</w:t>
-        </w:r>
-      </w:hyperlink>
+      <w:bookmarkStart w:id="3" w:name="_Hlk107437698"/>
+      <w:r>
+        <w:fldChar w:fldCharType="begin"/>
+      </w:r>
+      <w:r>
+        <w:instrText>HYPERLINK "https://hci-ii-portfolio.webflow.io/"</w:instrText>
+      </w:r>
+      <w:r>
+        <w:fldChar w:fldCharType="separate"/>
+      </w:r>
+      <w:r>
+        <w:rPr>
+          <w:rStyle w:val="Hyperlink"/>
+          <w:rFonts w:ascii="Arial" w:hAnsi="Arial" w:cs="Arial"/>
+          <w:sz w:val="20"/>
+          <w:szCs w:val="20"/>
+          <w:bdr w:val="none" w:sz="0" w:space="0" w:color="auto" w:frame="1"/>
+          <w:shd w:val="clear" w:color="auto" w:fill="FFFFFF"/>
+        </w:rPr>
+        <w:t>https://hci-ii-portfolio.webflow.io/</w:t>
+      </w:r>
+      <w:r>
+        <w:rPr>
+          <w:rStyle w:val="Hyperlink"/>
+          <w:rFonts w:ascii="Arial" w:hAnsi="Arial" w:cs="Arial"/>
+          <w:sz w:val="20"/>
+          <w:szCs w:val="20"/>
+          <w:bdr w:val="none" w:sz="0" w:space="0" w:color="auto" w:frame="1"/>
+          <w:shd w:val="clear" w:color="auto" w:fill="FFFFFF"/>
+        </w:rPr>
+        <w:fldChar w:fldCharType="end"/>
+      </w:r>
+      <w:bookmarkEnd w:id="3"/>
     </w:p>
     <w:p>
       <w:pPr>
@@ -1656,7 +1803,7 @@
         </w:rPr>
         <w:t xml:space="preserve">Database Management Systems: </w:t>
       </w:r>
-      <w:hyperlink r:id="rId9" w:history="1">
+      <w:hyperlink r:id="rId8" w:history="1">
         <w:r>
           <w:rPr>
             <w:rStyle w:val="Hyperlink"/>
@@ -1723,7 +1870,7 @@
         </w:rPr>
         <w:t xml:space="preserve">Portfolio: </w:t>
       </w:r>
-      <w:hyperlink r:id="rId10" w:history="1">
+      <w:hyperlink r:id="rId9" w:history="1">
         <w:r>
           <w:rPr>
             <w:rStyle w:val="Hyperlink"/>
@@ -1742,70 +1889,6 @@
         <w:spacing w:after="0" w:line="240" w:lineRule="auto"/>
         <w:rPr>
           <w:rStyle w:val="vanity-namedisplay-name"/>
-          <w:b/>
-          <w:bCs/>
-        </w:rPr>
-      </w:pPr>
-      <w:r>
-        <w:rPr>
-          <w:rStyle w:val="vanity-namedisplay-name"/>
-          <w:rFonts w:ascii="Arial" w:hAnsi="Arial" w:cs="Arial"/>
-          <w:b/>
-          <w:bCs/>
-          <w:sz w:val="20"/>
-          <w:szCs w:val="20"/>
-        </w:rPr>
-        <w:t xml:space="preserve">HCI </w:t>
-      </w:r>
-      <w:r>
-        <w:rPr>
-          <w:rStyle w:val="vanity-namedisplay-name"/>
-          <w:rFonts w:ascii="Arial" w:hAnsi="Arial" w:cs="Arial"/>
-          <w:b/>
-          <w:bCs/>
-          <w:sz w:val="20"/>
-          <w:szCs w:val="20"/>
-        </w:rPr>
-        <w:t xml:space="preserve">II </w:t>
-      </w:r>
-      <w:r>
-        <w:rPr>
-          <w:rStyle w:val="vanity-namedisplay-name"/>
-          <w:rFonts w:ascii="Arial" w:hAnsi="Arial" w:cs="Arial"/>
-          <w:b/>
-          <w:bCs/>
-          <w:sz w:val="20"/>
-          <w:szCs w:val="20"/>
-        </w:rPr>
-        <w:t>Project Portfolio:</w:t>
-      </w:r>
-      <w:r>
-        <w:rPr>
-          <w:rStyle w:val="vanity-namedisplay-name"/>
-          <w:b/>
-          <w:bCs/>
-        </w:rPr>
-        <w:t xml:space="preserve"> </w:t>
-      </w:r>
-      <w:hyperlink r:id="rId11" w:history="1">
-        <w:r>
-          <w:rPr>
-            <w:rStyle w:val="Hyperlink"/>
-            <w:rFonts w:ascii="Arial" w:hAnsi="Arial" w:cs="Arial"/>
-            <w:sz w:val="20"/>
-            <w:szCs w:val="20"/>
-            <w:bdr w:val="none" w:sz="0" w:space="0" w:color="auto" w:frame="1"/>
-            <w:shd w:val="clear" w:color="auto" w:fill="FFFFFF"/>
-          </w:rPr>
-          <w:t>http://hci-ii-portfolio.webflow.io/</w:t>
-        </w:r>
-      </w:hyperlink>
-    </w:p>
-    <w:p>
-      <w:pPr>
-        <w:spacing w:after="0" w:line="240" w:lineRule="auto"/>
-        <w:rPr>
-          <w:rStyle w:val="vanity-namedisplay-name"/>
           <w:rFonts w:ascii="Arial" w:hAnsi="Arial" w:cs="Arial"/>
           <w:b/>
           <w:bCs/>
@@ -2054,7 +2137,27 @@
           <w:szCs w:val="20"/>
           <w:bdr w:val="none" w:sz="0" w:space="0" w:color="auto" w:frame="1"/>
         </w:rPr>
-        <w:t>Conducted User Research to inform the mobile app design process.</w:t>
+        <w:t>Conducted User Research to inform the mobile app design process</w:t>
+      </w:r>
+      <w:r>
+        <w:rPr>
+          <w:rStyle w:val="vanity-namedisplay-name"/>
+          <w:rFonts w:ascii="Arial" w:hAnsi="Arial" w:cs="Arial"/>
+          <w:sz w:val="20"/>
+          <w:szCs w:val="20"/>
+          <w:bdr w:val="none" w:sz="0" w:space="0" w:color="auto" w:frame="1"/>
+        </w:rPr>
+        <w:t xml:space="preserve"> using a digital questionnaire</w:t>
+      </w:r>
+      <w:r>
+        <w:rPr>
+          <w:rStyle w:val="vanity-namedisplay-name"/>
+          <w:rFonts w:ascii="Arial" w:hAnsi="Arial" w:cs="Arial"/>
+          <w:sz w:val="20"/>
+          <w:szCs w:val="20"/>
+          <w:bdr w:val="none" w:sz="0" w:space="0" w:color="auto" w:frame="1"/>
+        </w:rPr>
+        <w:t>.</w:t>
       </w:r>
     </w:p>
     <w:p>
@@ -2110,29 +2213,7 @@
           <w:szCs w:val="20"/>
           <w:bdr w:val="none" w:sz="0" w:space="0" w:color="auto" w:frame="1"/>
         </w:rPr>
-        <w:t xml:space="preserve">Increased my working knowledge of website design, high-fidelity </w:t>
-      </w:r>
-      <w:proofErr w:type="gramStart"/>
-      <w:r>
-        <w:rPr>
-          <w:rStyle w:val="vanity-namedisplay-name"/>
-          <w:rFonts w:ascii="Arial" w:hAnsi="Arial" w:cs="Arial"/>
-          <w:sz w:val="20"/>
-          <w:szCs w:val="20"/>
-          <w:bdr w:val="none" w:sz="0" w:space="0" w:color="auto" w:frame="1"/>
-        </w:rPr>
-        <w:t>prototyping</w:t>
-      </w:r>
-      <w:proofErr w:type="gramEnd"/>
-      <w:r>
-        <w:rPr>
-          <w:rStyle w:val="vanity-namedisplay-name"/>
-          <w:rFonts w:ascii="Arial" w:hAnsi="Arial" w:cs="Arial"/>
-          <w:sz w:val="20"/>
-          <w:szCs w:val="20"/>
-          <w:bdr w:val="none" w:sz="0" w:space="0" w:color="auto" w:frame="1"/>
-        </w:rPr>
-        <w:t xml:space="preserve"> and User Research.</w:t>
+        <w:t>Increased my working knowledge of website design, high-fidelity prototyping and User Research.</w:t>
       </w:r>
     </w:p>
     <w:p>
@@ -2162,46 +2243,33 @@
           <w:bdr w:val="none" w:sz="0" w:space="0" w:color="auto" w:frame="1"/>
           <w:shd w:val="clear" w:color="auto" w:fill="FFFFFF"/>
         </w:rPr>
-        <w:t xml:space="preserve">Design </w:t>
-      </w:r>
-      <w:r>
-        <w:rPr>
-          <w:rStyle w:val="vanity-namedisplay-name"/>
-          <w:rFonts w:ascii="Arial" w:hAnsi="Arial" w:cs="Arial"/>
-          <w:b/>
-          <w:bCs/>
-          <w:sz w:val="20"/>
-          <w:szCs w:val="20"/>
-          <w:bdr w:val="none" w:sz="0" w:space="0" w:color="auto" w:frame="1"/>
-          <w:shd w:val="clear" w:color="auto" w:fill="FFFFFF"/>
-        </w:rPr>
-        <w:t>f</w:t>
-      </w:r>
-      <w:r>
-        <w:rPr>
-          <w:rStyle w:val="vanity-namedisplay-name"/>
-          <w:rFonts w:ascii="Arial" w:hAnsi="Arial" w:cs="Arial"/>
-          <w:b/>
-          <w:bCs/>
-          <w:sz w:val="20"/>
-          <w:szCs w:val="20"/>
-          <w:bdr w:val="none" w:sz="0" w:space="0" w:color="auto" w:frame="1"/>
-          <w:shd w:val="clear" w:color="auto" w:fill="FFFFFF"/>
-        </w:rPr>
-        <w:t>or Change 2021</w:t>
-      </w:r>
-      <w:r>
-        <w:rPr>
-          <w:rStyle w:val="vanity-namedisplay-name"/>
-          <w:rFonts w:ascii="Arial" w:hAnsi="Arial" w:cs="Arial"/>
-          <w:b/>
-          <w:bCs/>
-          <w:sz w:val="20"/>
-          <w:szCs w:val="20"/>
-          <w:bdr w:val="none" w:sz="0" w:space="0" w:color="auto" w:frame="1"/>
-          <w:shd w:val="clear" w:color="auto" w:fill="FFFFFF"/>
-        </w:rPr>
-        <w:t>-ThriftboX</w:t>
+        <w:t>Database Management Systems</w:t>
+      </w:r>
+      <w:r>
+        <w:rPr>
+          <w:rStyle w:val="vanity-namedisplay-name"/>
+          <w:rFonts w:ascii="Arial" w:hAnsi="Arial" w:cs="Arial"/>
+          <w:b/>
+          <w:bCs/>
+          <w:sz w:val="20"/>
+          <w:szCs w:val="20"/>
+          <w:bdr w:val="none" w:sz="0" w:space="0" w:color="auto" w:frame="1"/>
+          <w:shd w:val="clear" w:color="auto" w:fill="FFFFFF"/>
+        </w:rPr>
+        <w:t>-</w:t>
+      </w:r>
+      <w:r>
+        <w:rPr>
+          <w:rStyle w:val="vanity-namedisplay-name"/>
+          <w:rFonts w:ascii="Arial" w:hAnsi="Arial" w:cs="Arial"/>
+          <w:b/>
+          <w:bCs/>
+          <w:sz w:val="20"/>
+          <w:szCs w:val="20"/>
+          <w:bdr w:val="none" w:sz="0" w:space="0" w:color="auto" w:frame="1"/>
+          <w:shd w:val="clear" w:color="auto" w:fill="FFFFFF"/>
+        </w:rPr>
+        <w:t>Spotflix Media</w:t>
       </w:r>
       <w:r>
         <w:rPr>
@@ -2225,7 +2293,18 @@
           <w:bdr w:val="none" w:sz="0" w:space="0" w:color="auto" w:frame="1"/>
           <w:shd w:val="clear" w:color="auto" w:fill="FFFFFF"/>
         </w:rPr>
-        <w:t>March 2021</w:t>
+        <w:t>April</w:t>
+      </w:r>
+      <w:r>
+        <w:rPr>
+          <w:rStyle w:val="vanity-namedisplay-name"/>
+          <w:rFonts w:ascii="Arial" w:hAnsi="Arial" w:cs="Arial"/>
+          <w:sz w:val="20"/>
+          <w:szCs w:val="20"/>
+          <w:bdr w:val="none" w:sz="0" w:space="0" w:color="auto" w:frame="1"/>
+          <w:shd w:val="clear" w:color="auto" w:fill="FFFFFF"/>
+        </w:rPr>
+        <w:t xml:space="preserve"> 2021</w:t>
       </w:r>
     </w:p>
     <w:p>
@@ -2233,94 +2312,34 @@
         <w:pStyle w:val="ListParagraph"/>
         <w:numPr>
           <w:ilvl w:val="0"/>
-          <w:numId w:val="7"/>
+          <w:numId w:val="10"/>
         </w:numPr>
-        <w:spacing w:after="0" w:line="240" w:lineRule="auto"/>
-        <w:rPr>
-          <w:rStyle w:val="vanity-namedisplay-name"/>
-          <w:rFonts w:ascii="Arial" w:hAnsi="Arial" w:cs="Arial"/>
-          <w:sz w:val="20"/>
-          <w:szCs w:val="20"/>
-          <w:bdr w:val="none" w:sz="0" w:space="0" w:color="auto" w:frame="1"/>
-          <w:shd w:val="clear" w:color="auto" w:fill="FFFFFF"/>
-        </w:rPr>
-      </w:pPr>
-      <w:r>
-        <w:rPr>
-          <w:rStyle w:val="vanity-namedisplay-name"/>
-          <w:rFonts w:ascii="Arial" w:hAnsi="Arial" w:cs="Arial"/>
-          <w:sz w:val="20"/>
-          <w:szCs w:val="20"/>
-          <w:bdr w:val="none" w:sz="0" w:space="0" w:color="auto" w:frame="1"/>
-          <w:shd w:val="clear" w:color="auto" w:fill="FFFFFF"/>
-        </w:rPr>
-        <w:t>Designed</w:t>
-      </w:r>
-      <w:r>
-        <w:rPr>
-          <w:rStyle w:val="vanity-namedisplay-name"/>
-          <w:rFonts w:ascii="Arial" w:hAnsi="Arial" w:cs="Arial"/>
-          <w:sz w:val="20"/>
-          <w:szCs w:val="20"/>
-          <w:bdr w:val="none" w:sz="0" w:space="0" w:color="auto" w:frame="1"/>
-          <w:shd w:val="clear" w:color="auto" w:fill="FFFFFF"/>
-        </w:rPr>
-        <w:t xml:space="preserve"> an app </w:t>
-      </w:r>
-      <w:r>
-        <w:rPr>
-          <w:rStyle w:val="vanity-namedisplay-name"/>
-          <w:rFonts w:ascii="Arial" w:hAnsi="Arial" w:cs="Arial"/>
-          <w:sz w:val="20"/>
-          <w:szCs w:val="20"/>
-          <w:bdr w:val="none" w:sz="0" w:space="0" w:color="auto" w:frame="1"/>
-          <w:shd w:val="clear" w:color="auto" w:fill="FFFFFF"/>
-        </w:rPr>
-        <w:t xml:space="preserve">called </w:t>
-      </w:r>
-      <w:r>
-        <w:rPr>
-          <w:rStyle w:val="vanity-namedisplay-name"/>
-          <w:rFonts w:ascii="Arial" w:hAnsi="Arial" w:cs="Arial"/>
-          <w:sz w:val="20"/>
-          <w:szCs w:val="20"/>
-          <w:bdr w:val="none" w:sz="0" w:space="0" w:color="auto" w:frame="1"/>
-          <w:shd w:val="clear" w:color="auto" w:fill="FFFFFF"/>
-        </w:rPr>
-        <w:t>ThriftboX</w:t>
-      </w:r>
-      <w:r>
-        <w:rPr>
-          <w:rStyle w:val="vanity-namedisplay-name"/>
-          <w:rFonts w:ascii="Arial" w:hAnsi="Arial" w:cs="Arial"/>
-          <w:sz w:val="20"/>
-          <w:szCs w:val="20"/>
-          <w:bdr w:val="none" w:sz="0" w:space="0" w:color="auto" w:frame="1"/>
-          <w:shd w:val="clear" w:color="auto" w:fill="FFFFFF"/>
-        </w:rPr>
-        <w:t xml:space="preserve"> in a team of two</w:t>
-      </w:r>
-      <w:r>
-        <w:rPr>
-          <w:rStyle w:val="vanity-namedisplay-name"/>
-          <w:rFonts w:ascii="Arial" w:hAnsi="Arial" w:cs="Arial"/>
-          <w:sz w:val="20"/>
-          <w:szCs w:val="20"/>
-          <w:bdr w:val="none" w:sz="0" w:space="0" w:color="auto" w:frame="1"/>
-          <w:shd w:val="clear" w:color="auto" w:fill="FFFFFF"/>
-        </w:rPr>
-        <w:t xml:space="preserve">, </w:t>
-      </w:r>
-      <w:r>
-        <w:rPr>
-          <w:rStyle w:val="vanity-namedisplay-name"/>
-          <w:rFonts w:ascii="Arial" w:hAnsi="Arial" w:cs="Arial"/>
-          <w:sz w:val="20"/>
-          <w:szCs w:val="20"/>
-          <w:bdr w:val="none" w:sz="0" w:space="0" w:color="auto" w:frame="1"/>
-          <w:shd w:val="clear" w:color="auto" w:fill="FFFFFF"/>
-        </w:rPr>
-        <w:t>to educate and inform users on the problems created by Fast Fashion and the steps they can take to alleviate them.</w:t>
+        <w:tabs>
+          <w:tab w:val="left" w:pos="7371"/>
+          <w:tab w:val="left" w:pos="7938"/>
+        </w:tabs>
+        <w:spacing w:after="0" w:line="240" w:lineRule="auto"/>
+        <w:rPr>
+          <w:rStyle w:val="vanity-namedisplay-name"/>
+          <w:rFonts w:ascii="Arial" w:hAnsi="Arial" w:cs="Arial"/>
+          <w:b/>
+          <w:bCs/>
+          <w:sz w:val="20"/>
+          <w:szCs w:val="20"/>
+          <w:bdr w:val="none" w:sz="0" w:space="0" w:color="auto" w:frame="1"/>
+          <w:shd w:val="clear" w:color="auto" w:fill="FFFFFF"/>
+        </w:rPr>
+      </w:pPr>
+      <w:r>
+        <w:rPr>
+          <w:rStyle w:val="vanity-namedisplay-name"/>
+          <w:rFonts w:ascii="Arial" w:hAnsi="Arial" w:cs="Arial"/>
+          <w:sz w:val="20"/>
+          <w:szCs w:val="20"/>
+          <w:bdr w:val="none" w:sz="0" w:space="0" w:color="auto" w:frame="1"/>
+          <w:shd w:val="clear" w:color="auto" w:fill="FFFFFF"/>
+        </w:rPr>
+        <w:t>Designed layout of Spotflix Media website; created low-fidelity prototypes using Adobe XD, and used HTML and CSS for the UI of the webpages</w:t>
       </w:r>
     </w:p>
     <w:p>
@@ -2328,61 +2347,34 @@
         <w:pStyle w:val="ListParagraph"/>
         <w:numPr>
           <w:ilvl w:val="0"/>
-          <w:numId w:val="7"/>
+          <w:numId w:val="10"/>
         </w:numPr>
-        <w:spacing w:after="0" w:line="240" w:lineRule="auto"/>
-        <w:rPr>
-          <w:rStyle w:val="vanity-namedisplay-name"/>
-          <w:rFonts w:ascii="Arial" w:hAnsi="Arial" w:cs="Arial"/>
-          <w:sz w:val="20"/>
-          <w:szCs w:val="20"/>
-          <w:bdr w:val="none" w:sz="0" w:space="0" w:color="auto" w:frame="1"/>
-          <w:shd w:val="clear" w:color="auto" w:fill="FFFFFF"/>
-        </w:rPr>
-      </w:pPr>
-      <w:r>
-        <w:rPr>
-          <w:rStyle w:val="vanity-namedisplay-name"/>
-          <w:rFonts w:ascii="Arial" w:hAnsi="Arial" w:cs="Arial"/>
-          <w:sz w:val="20"/>
-          <w:szCs w:val="20"/>
-          <w:bdr w:val="none" w:sz="0" w:space="0" w:color="auto" w:frame="1"/>
-          <w:shd w:val="clear" w:color="auto" w:fill="FFFFFF"/>
-        </w:rPr>
-        <w:t>Created both low-fidelity (paper-based) and high-fidelity prototypes for the app using Abode</w:t>
-      </w:r>
-      <w:r>
-        <w:rPr>
-          <w:rStyle w:val="vanity-namedisplay-name"/>
-          <w:rFonts w:ascii="Arial" w:hAnsi="Arial" w:cs="Arial"/>
-          <w:sz w:val="20"/>
-          <w:szCs w:val="20"/>
-          <w:bdr w:val="none" w:sz="0" w:space="0" w:color="auto" w:frame="1"/>
-          <w:shd w:val="clear" w:color="auto" w:fill="FFFFFF"/>
-        </w:rPr>
-        <w:t xml:space="preserve"> </w:t>
-      </w:r>
-      <w:r>
-        <w:rPr>
-          <w:rStyle w:val="vanity-namedisplay-name"/>
-          <w:rFonts w:ascii="Arial" w:hAnsi="Arial" w:cs="Arial"/>
-          <w:sz w:val="20"/>
-          <w:szCs w:val="20"/>
-          <w:bdr w:val="none" w:sz="0" w:space="0" w:color="auto" w:frame="1"/>
-          <w:shd w:val="clear" w:color="auto" w:fill="FFFFFF"/>
-        </w:rPr>
-        <w:t>XD</w:t>
-      </w:r>
-      <w:r>
-        <w:rPr>
-          <w:rStyle w:val="vanity-namedisplay-name"/>
-          <w:rFonts w:ascii="Arial" w:hAnsi="Arial" w:cs="Arial"/>
-          <w:sz w:val="20"/>
-          <w:szCs w:val="20"/>
-          <w:bdr w:val="none" w:sz="0" w:space="0" w:color="auto" w:frame="1"/>
-          <w:shd w:val="clear" w:color="auto" w:fill="FFFFFF"/>
-        </w:rPr>
-        <w:t>.</w:t>
+        <w:tabs>
+          <w:tab w:val="left" w:pos="7371"/>
+          <w:tab w:val="left" w:pos="7938"/>
+        </w:tabs>
+        <w:spacing w:after="0" w:line="240" w:lineRule="auto"/>
+        <w:rPr>
+          <w:rStyle w:val="vanity-namedisplay-name"/>
+          <w:rFonts w:ascii="Arial" w:hAnsi="Arial" w:cs="Arial"/>
+          <w:b/>
+          <w:bCs/>
+          <w:sz w:val="20"/>
+          <w:szCs w:val="20"/>
+          <w:bdr w:val="none" w:sz="0" w:space="0" w:color="auto" w:frame="1"/>
+          <w:shd w:val="clear" w:color="auto" w:fill="FFFFFF"/>
+        </w:rPr>
+      </w:pPr>
+      <w:r>
+        <w:rPr>
+          <w:rStyle w:val="vanity-namedisplay-name"/>
+          <w:rFonts w:ascii="Arial" w:hAnsi="Arial" w:cs="Arial"/>
+          <w:sz w:val="20"/>
+          <w:szCs w:val="20"/>
+          <w:bdr w:val="none" w:sz="0" w:space="0" w:color="auto" w:frame="1"/>
+          <w:shd w:val="clear" w:color="auto" w:fill="FFFFFF"/>
+        </w:rPr>
+        <w:t>Collaborated with team members to populate the website’s associated database with mock data.</w:t>
       </w:r>
     </w:p>
     <w:p>
@@ -2390,72 +2382,67 @@
         <w:pStyle w:val="ListParagraph"/>
         <w:numPr>
           <w:ilvl w:val="0"/>
-          <w:numId w:val="7"/>
+          <w:numId w:val="10"/>
         </w:numPr>
-        <w:spacing w:after="0" w:line="240" w:lineRule="auto"/>
-        <w:rPr>
-          <w:rStyle w:val="vanity-namedisplay-name"/>
-          <w:rFonts w:ascii="Arial" w:hAnsi="Arial" w:cs="Arial"/>
-          <w:sz w:val="20"/>
-          <w:szCs w:val="20"/>
-          <w:bdr w:val="none" w:sz="0" w:space="0" w:color="auto" w:frame="1"/>
-          <w:shd w:val="clear" w:color="auto" w:fill="FFFFFF"/>
-        </w:rPr>
-      </w:pPr>
-      <w:r>
-        <w:rPr>
-          <w:rStyle w:val="vanity-namedisplay-name"/>
-          <w:rFonts w:ascii="Arial" w:hAnsi="Arial" w:cs="Arial"/>
-          <w:sz w:val="20"/>
-          <w:szCs w:val="20"/>
-          <w:bdr w:val="none" w:sz="0" w:space="0" w:color="auto" w:frame="1"/>
-          <w:shd w:val="clear" w:color="auto" w:fill="FFFFFF"/>
-        </w:rPr>
-        <w:t>Conducted User Research</w:t>
-      </w:r>
-      <w:r>
-        <w:rPr>
-          <w:rStyle w:val="vanity-namedisplay-name"/>
-          <w:rFonts w:ascii="Arial" w:hAnsi="Arial" w:cs="Arial"/>
-          <w:sz w:val="20"/>
-          <w:szCs w:val="20"/>
-          <w:bdr w:val="none" w:sz="0" w:space="0" w:color="auto" w:frame="1"/>
-          <w:shd w:val="clear" w:color="auto" w:fill="FFFFFF"/>
-        </w:rPr>
-        <w:t xml:space="preserve"> </w:t>
-      </w:r>
-      <w:r>
-        <w:rPr>
-          <w:rStyle w:val="vanity-namedisplay-name"/>
-          <w:rFonts w:ascii="Arial" w:hAnsi="Arial" w:cs="Arial"/>
-          <w:sz w:val="20"/>
-          <w:szCs w:val="20"/>
-          <w:bdr w:val="none" w:sz="0" w:space="0" w:color="auto" w:frame="1"/>
-          <w:shd w:val="clear" w:color="auto" w:fill="FFFFFF"/>
-        </w:rPr>
-        <w:t>by creating and disseminating a survey, and independently creating two User Personas</w:t>
-      </w:r>
-      <w:r>
-        <w:rPr>
-          <w:rStyle w:val="vanity-namedisplay-name"/>
-          <w:rFonts w:ascii="Arial" w:hAnsi="Arial" w:cs="Arial"/>
-          <w:sz w:val="20"/>
-          <w:szCs w:val="20"/>
-          <w:bdr w:val="none" w:sz="0" w:space="0" w:color="auto" w:frame="1"/>
-          <w:shd w:val="clear" w:color="auto" w:fill="FFFFFF"/>
-        </w:rPr>
-        <w:t xml:space="preserve"> based on user interviews</w:t>
-      </w:r>
-      <w:r>
-        <w:rPr>
-          <w:rStyle w:val="vanity-namedisplay-name"/>
-          <w:rFonts w:ascii="Arial" w:hAnsi="Arial" w:cs="Arial"/>
-          <w:sz w:val="20"/>
-          <w:szCs w:val="20"/>
-          <w:bdr w:val="none" w:sz="0" w:space="0" w:color="auto" w:frame="1"/>
-          <w:shd w:val="clear" w:color="auto" w:fill="FFFFFF"/>
-        </w:rPr>
-        <w:t>.</w:t>
+        <w:tabs>
+          <w:tab w:val="left" w:pos="7371"/>
+          <w:tab w:val="left" w:pos="7938"/>
+        </w:tabs>
+        <w:spacing w:after="0" w:line="240" w:lineRule="auto"/>
+        <w:rPr>
+          <w:rStyle w:val="vanity-namedisplay-name"/>
+          <w:rFonts w:ascii="Arial" w:hAnsi="Arial" w:cs="Arial"/>
+          <w:b/>
+          <w:bCs/>
+          <w:sz w:val="20"/>
+          <w:szCs w:val="20"/>
+          <w:bdr w:val="none" w:sz="0" w:space="0" w:color="auto" w:frame="1"/>
+          <w:shd w:val="clear" w:color="auto" w:fill="FFFFFF"/>
+        </w:rPr>
+      </w:pPr>
+      <w:r>
+        <w:rPr>
+          <w:rStyle w:val="vanity-namedisplay-name"/>
+          <w:rFonts w:ascii="Arial" w:hAnsi="Arial" w:cs="Arial"/>
+          <w:sz w:val="20"/>
+          <w:szCs w:val="20"/>
+          <w:bdr w:val="none" w:sz="0" w:space="0" w:color="auto" w:frame="1"/>
+          <w:shd w:val="clear" w:color="auto" w:fill="FFFFFF"/>
+        </w:rPr>
+        <w:t>Designed API endpoints for the project with team members, using PHP; also collaboratively u</w:t>
+      </w:r>
+      <w:r>
+        <w:rPr>
+          <w:rStyle w:val="vanity-namedisplay-name"/>
+          <w:rFonts w:ascii="Arial" w:hAnsi="Arial" w:cs="Arial"/>
+          <w:sz w:val="20"/>
+          <w:szCs w:val="20"/>
+          <w:bdr w:val="none" w:sz="0" w:space="0" w:color="auto" w:frame="1"/>
+          <w:shd w:val="clear" w:color="auto" w:fill="FFFFFF"/>
+        </w:rPr>
+        <w:t>sed Postman</w:t>
+      </w:r>
+      <w:r>
+        <w:rPr>
+          <w:rStyle w:val="vanity-namedisplay-name"/>
+          <w:rFonts w:ascii="Arial" w:hAnsi="Arial" w:cs="Arial"/>
+          <w:sz w:val="20"/>
+          <w:szCs w:val="20"/>
+          <w:bdr w:val="none" w:sz="0" w:space="0" w:color="auto" w:frame="1"/>
+          <w:shd w:val="clear" w:color="auto" w:fill="FFFFFF"/>
+        </w:rPr>
+        <w:t xml:space="preserve"> API Platform</w:t>
+      </w:r>
+      <w:r>
+        <w:rPr>
+          <w:rStyle w:val="vanity-namedisplay-name"/>
+          <w:rFonts w:ascii="Arial" w:hAnsi="Arial" w:cs="Arial"/>
+          <w:sz w:val="20"/>
+          <w:szCs w:val="20"/>
+          <w:bdr w:val="none" w:sz="0" w:space="0" w:color="auto" w:frame="1"/>
+          <w:shd w:val="clear" w:color="auto" w:fill="FFFFFF"/>
+        </w:rPr>
+        <w:t xml:space="preserve"> to demo the functionality of API endpoints</w:t>
       </w:r>
     </w:p>
     <w:p>
@@ -2584,6 +2571,7 @@
           <w:bdr w:val="none" w:sz="0" w:space="0" w:color="auto" w:frame="1"/>
           <w:shd w:val="clear" w:color="auto" w:fill="FFFFFF"/>
         </w:rPr>
+        <w:lastRenderedPageBreak/>
         <w:t xml:space="preserve">Created low-fidelity paper prototypes for </w:t>
       </w:r>
       <w:r>
@@ -2703,7 +2691,6 @@
           <w:bdr w:val="none" w:sz="0" w:space="0" w:color="auto" w:frame="1"/>
           <w:shd w:val="clear" w:color="auto" w:fill="FFFFFF"/>
         </w:rPr>
-        <w:lastRenderedPageBreak/>
         <w:t>C</w:t>
       </w:r>
       <w:r>
@@ -2977,7 +2964,7 @@
           <w:bdr w:val="none" w:sz="0" w:space="0" w:color="auto" w:frame="1"/>
           <w:shd w:val="clear" w:color="auto" w:fill="FFFFFF"/>
         </w:rPr>
-        <w:t>Technologies Coach</w:t>
+        <w:t>Software Developer Student</w:t>
       </w:r>
       <w:r>
         <w:rPr>
@@ -3001,7 +2988,7 @@
           <w:bdr w:val="none" w:sz="0" w:space="0" w:color="auto" w:frame="1"/>
           <w:shd w:val="clear" w:color="auto" w:fill="FFFFFF"/>
         </w:rPr>
-        <w:t>October</w:t>
+        <w:t>May</w:t>
       </w:r>
       <w:r>
         <w:rPr>
@@ -3023,72 +3010,57 @@
           <w:bdr w:val="none" w:sz="0" w:space="0" w:color="auto" w:frame="1"/>
           <w:shd w:val="clear" w:color="auto" w:fill="FFFFFF"/>
         </w:rPr>
-        <w:t>1</w:t>
-      </w:r>
-      <w:r>
-        <w:rPr>
-          <w:rStyle w:val="vanity-namedisplay-name"/>
-          <w:rFonts w:ascii="Arial" w:hAnsi="Arial" w:cs="Arial"/>
-          <w:sz w:val="20"/>
-          <w:szCs w:val="20"/>
-          <w:bdr w:val="none" w:sz="0" w:space="0" w:color="auto" w:frame="1"/>
-          <w:shd w:val="clear" w:color="auto" w:fill="FFFFFF"/>
-        </w:rPr>
-        <w:t xml:space="preserve"> to present</w:t>
-      </w:r>
-    </w:p>
-    <w:p>
-      <w:pPr>
-        <w:spacing w:after="0" w:line="240" w:lineRule="auto"/>
-        <w:rPr>
-          <w:rStyle w:val="vanity-namedisplay-name"/>
-          <w:rFonts w:ascii="Arial" w:hAnsi="Arial" w:cs="Arial"/>
-          <w:b/>
-          <w:bCs/>
-          <w:sz w:val="20"/>
-          <w:szCs w:val="20"/>
-          <w:bdr w:val="none" w:sz="0" w:space="0" w:color="auto" w:frame="1"/>
-          <w:shd w:val="clear" w:color="auto" w:fill="FFFFFF"/>
-        </w:rPr>
-      </w:pPr>
-      <w:r>
-        <w:rPr>
-          <w:rStyle w:val="vanity-namedisplay-name"/>
-          <w:rFonts w:ascii="Arial" w:hAnsi="Arial" w:cs="Arial"/>
-          <w:b/>
-          <w:bCs/>
-          <w:sz w:val="20"/>
-          <w:szCs w:val="20"/>
-          <w:bdr w:val="none" w:sz="0" w:space="0" w:color="auto" w:frame="1"/>
-          <w:shd w:val="clear" w:color="auto" w:fill="FFFFFF"/>
-        </w:rPr>
-        <w:t>Taylor Institute for Teaching and Learning</w:t>
-      </w:r>
-      <w:r>
-        <w:rPr>
-          <w:rStyle w:val="vanity-namedisplay-name"/>
-          <w:rFonts w:ascii="Arial" w:hAnsi="Arial" w:cs="Arial"/>
-          <w:b/>
-          <w:bCs/>
-          <w:sz w:val="20"/>
-          <w:szCs w:val="20"/>
-          <w:bdr w:val="none" w:sz="0" w:space="0" w:color="auto" w:frame="1"/>
-          <w:shd w:val="clear" w:color="auto" w:fill="FFFFFF"/>
-        </w:rPr>
-        <w:t xml:space="preserve">, </w:t>
-      </w:r>
-      <w:r>
-        <w:rPr>
-          <w:rStyle w:val="vanity-namedisplay-name"/>
-          <w:rFonts w:ascii="Arial" w:hAnsi="Arial" w:cs="Arial"/>
-          <w:b/>
-          <w:bCs/>
-          <w:sz w:val="20"/>
-          <w:szCs w:val="20"/>
-          <w:bdr w:val="none" w:sz="0" w:space="0" w:color="auto" w:frame="1"/>
-          <w:shd w:val="clear" w:color="auto" w:fill="FFFFFF"/>
-        </w:rPr>
-        <w:t>University of Calgary</w:t>
+        <w:t>2</w:t>
+      </w:r>
+      <w:r>
+        <w:rPr>
+          <w:rStyle w:val="vanity-namedisplay-name"/>
+          <w:rFonts w:ascii="Arial" w:hAnsi="Arial" w:cs="Arial"/>
+          <w:sz w:val="20"/>
+          <w:szCs w:val="20"/>
+          <w:bdr w:val="none" w:sz="0" w:space="0" w:color="auto" w:frame="1"/>
+          <w:shd w:val="clear" w:color="auto" w:fill="FFFFFF"/>
+        </w:rPr>
+        <w:t xml:space="preserve"> to </w:t>
+      </w:r>
+      <w:r>
+        <w:rPr>
+          <w:rStyle w:val="vanity-namedisplay-name"/>
+          <w:rFonts w:ascii="Arial" w:hAnsi="Arial" w:cs="Arial"/>
+          <w:sz w:val="20"/>
+          <w:szCs w:val="20"/>
+          <w:bdr w:val="none" w:sz="0" w:space="0" w:color="auto" w:frame="1"/>
+          <w:shd w:val="clear" w:color="auto" w:fill="FFFFFF"/>
+        </w:rPr>
+        <w:t>present</w:t>
+      </w:r>
+    </w:p>
+    <w:p>
+      <w:pPr>
+        <w:spacing w:after="0" w:line="240" w:lineRule="auto"/>
+        <w:rPr>
+          <w:rStyle w:val="vanity-namedisplay-name"/>
+          <w:rFonts w:ascii="Arial" w:hAnsi="Arial" w:cs="Arial"/>
+          <w:b/>
+          <w:bCs/>
+          <w:sz w:val="20"/>
+          <w:szCs w:val="20"/>
+          <w:bdr w:val="none" w:sz="0" w:space="0" w:color="auto" w:frame="1"/>
+          <w:shd w:val="clear" w:color="auto" w:fill="FFFFFF"/>
+        </w:rPr>
+      </w:pPr>
+      <w:r>
+        <w:rPr>
+          <w:rStyle w:val="vanity-namedisplay-name"/>
+          <w:rFonts w:ascii="Arial" w:hAnsi="Arial" w:cs="Arial"/>
+          <w:b/>
+          <w:bCs/>
+          <w:sz w:val="20"/>
+          <w:szCs w:val="20"/>
+          <w:bdr w:val="none" w:sz="0" w:space="0" w:color="auto" w:frame="1"/>
+          <w:shd w:val="clear" w:color="auto" w:fill="FFFFFF"/>
+        </w:rPr>
+        <w:t>ATB Financial</w:t>
       </w:r>
     </w:p>
     <w:p>
@@ -3117,7 +3089,117 @@
           <w:bdr w:val="none" w:sz="0" w:space="0" w:color="auto" w:frame="1"/>
           <w:shd w:val="clear" w:color="auto" w:fill="FFFFFF"/>
         </w:rPr>
-        <w:t>Provide in-person, hands-on technology support in TI classrooms, including dry-runs, equipment testing, and in-session technology facilitation as needed.</w:t>
+        <w:t>Support the software development team in d</w:t>
+      </w:r>
+      <w:r>
+        <w:rPr>
+          <w:rStyle w:val="vanity-namedisplay-name"/>
+          <w:rFonts w:ascii="Arial" w:hAnsi="Arial" w:cs="Arial"/>
+          <w:sz w:val="20"/>
+          <w:szCs w:val="20"/>
+          <w:bdr w:val="none" w:sz="0" w:space="0" w:color="auto" w:frame="1"/>
+          <w:shd w:val="clear" w:color="auto" w:fill="FFFFFF"/>
+        </w:rPr>
+        <w:t>esign</w:t>
+      </w:r>
+      <w:r>
+        <w:rPr>
+          <w:rStyle w:val="vanity-namedisplay-name"/>
+          <w:rFonts w:ascii="Arial" w:hAnsi="Arial" w:cs="Arial"/>
+          <w:sz w:val="20"/>
+          <w:szCs w:val="20"/>
+          <w:bdr w:val="none" w:sz="0" w:space="0" w:color="auto" w:frame="1"/>
+          <w:shd w:val="clear" w:color="auto" w:fill="FFFFFF"/>
+        </w:rPr>
+        <w:t>ing</w:t>
+      </w:r>
+      <w:r>
+        <w:rPr>
+          <w:rStyle w:val="vanity-namedisplay-name"/>
+          <w:rFonts w:ascii="Arial" w:hAnsi="Arial" w:cs="Arial"/>
+          <w:sz w:val="20"/>
+          <w:szCs w:val="20"/>
+          <w:bdr w:val="none" w:sz="0" w:space="0" w:color="auto" w:frame="1"/>
+          <w:shd w:val="clear" w:color="auto" w:fill="FFFFFF"/>
+        </w:rPr>
+        <w:t>, cod</w:t>
+      </w:r>
+      <w:r>
+        <w:rPr>
+          <w:rStyle w:val="vanity-namedisplay-name"/>
+          <w:rFonts w:ascii="Arial" w:hAnsi="Arial" w:cs="Arial"/>
+          <w:sz w:val="20"/>
+          <w:szCs w:val="20"/>
+          <w:bdr w:val="none" w:sz="0" w:space="0" w:color="auto" w:frame="1"/>
+          <w:shd w:val="clear" w:color="auto" w:fill="FFFFFF"/>
+        </w:rPr>
+        <w:t>ing</w:t>
+      </w:r>
+      <w:r>
+        <w:rPr>
+          <w:rStyle w:val="vanity-namedisplay-name"/>
+          <w:rFonts w:ascii="Arial" w:hAnsi="Arial" w:cs="Arial"/>
+          <w:sz w:val="20"/>
+          <w:szCs w:val="20"/>
+          <w:bdr w:val="none" w:sz="0" w:space="0" w:color="auto" w:frame="1"/>
+          <w:shd w:val="clear" w:color="auto" w:fill="FFFFFF"/>
+        </w:rPr>
+        <w:t>, integrat</w:t>
+      </w:r>
+      <w:r>
+        <w:rPr>
+          <w:rStyle w:val="vanity-namedisplay-name"/>
+          <w:rFonts w:ascii="Arial" w:hAnsi="Arial" w:cs="Arial"/>
+          <w:sz w:val="20"/>
+          <w:szCs w:val="20"/>
+          <w:bdr w:val="none" w:sz="0" w:space="0" w:color="auto" w:frame="1"/>
+          <w:shd w:val="clear" w:color="auto" w:fill="FFFFFF"/>
+        </w:rPr>
+        <w:t>ing</w:t>
+      </w:r>
+      <w:r>
+        <w:rPr>
+          <w:rStyle w:val="vanity-namedisplay-name"/>
+          <w:rFonts w:ascii="Arial" w:hAnsi="Arial" w:cs="Arial"/>
+          <w:sz w:val="20"/>
+          <w:szCs w:val="20"/>
+          <w:bdr w:val="none" w:sz="0" w:space="0" w:color="auto" w:frame="1"/>
+          <w:shd w:val="clear" w:color="auto" w:fill="FFFFFF"/>
+        </w:rPr>
+        <w:t xml:space="preserve"> and test</w:t>
+      </w:r>
+      <w:r>
+        <w:rPr>
+          <w:rStyle w:val="vanity-namedisplay-name"/>
+          <w:rFonts w:ascii="Arial" w:hAnsi="Arial" w:cs="Arial"/>
+          <w:sz w:val="20"/>
+          <w:szCs w:val="20"/>
+          <w:bdr w:val="none" w:sz="0" w:space="0" w:color="auto" w:frame="1"/>
+          <w:shd w:val="clear" w:color="auto" w:fill="FFFFFF"/>
+        </w:rPr>
+        <w:t>ing</w:t>
+      </w:r>
+      <w:r>
+        <w:rPr>
+          <w:rStyle w:val="vanity-namedisplay-name"/>
+          <w:rFonts w:ascii="Arial" w:hAnsi="Arial" w:cs="Arial"/>
+          <w:sz w:val="20"/>
+          <w:szCs w:val="20"/>
+          <w:bdr w:val="none" w:sz="0" w:space="0" w:color="auto" w:frame="1"/>
+          <w:shd w:val="clear" w:color="auto" w:fill="FFFFFF"/>
+        </w:rPr>
+        <w:t xml:space="preserve"> new features</w:t>
+      </w:r>
+      <w:r>
+        <w:rPr>
+          <w:rStyle w:val="vanity-namedisplay-name"/>
+          <w:rFonts w:ascii="Arial" w:hAnsi="Arial" w:cs="Arial"/>
+          <w:sz w:val="20"/>
+          <w:szCs w:val="20"/>
+          <w:bdr w:val="none" w:sz="0" w:space="0" w:color="auto" w:frame="1"/>
+          <w:shd w:val="clear" w:color="auto" w:fill="FFFFFF"/>
+        </w:rPr>
+        <w:t xml:space="preserve"> of web and mobile development projects.</w:t>
       </w:r>
     </w:p>
     <w:p>
@@ -3146,146 +3228,51 @@
           <w:bdr w:val="none" w:sz="0" w:space="0" w:color="auto" w:frame="1"/>
           <w:shd w:val="clear" w:color="auto" w:fill="FFFFFF"/>
         </w:rPr>
-        <w:t>Engage with the Learning Technologies Production Coaches in a virtual MS Teams office and collaborate with other coaches to share resources, ideas, and troubleshoot issues with learning technologies and equipment.</w:t>
-      </w:r>
-    </w:p>
-    <w:p>
-      <w:pPr>
-        <w:spacing w:after="0" w:line="240" w:lineRule="auto"/>
-        <w:rPr>
-          <w:rStyle w:val="vanity-namedisplay-name"/>
-          <w:rFonts w:ascii="Arial" w:hAnsi="Arial" w:cs="Arial"/>
-          <w:sz w:val="20"/>
-          <w:szCs w:val="20"/>
-          <w:bdr w:val="none" w:sz="0" w:space="0" w:color="auto" w:frame="1"/>
-          <w:shd w:val="clear" w:color="auto" w:fill="FFFFFF"/>
-        </w:rPr>
-      </w:pPr>
-    </w:p>
-    <w:p>
-      <w:pPr>
-        <w:spacing w:after="0" w:line="240" w:lineRule="auto"/>
-        <w:rPr>
-          <w:rStyle w:val="vanity-namedisplay-name"/>
-          <w:rFonts w:ascii="Arial" w:hAnsi="Arial" w:cs="Arial"/>
-          <w:b/>
-          <w:bCs/>
-          <w:color w:val="2F5496" w:themeColor="accent1" w:themeShade="BF"/>
-          <w:sz w:val="26"/>
-          <w:szCs w:val="26"/>
-          <w:bdr w:val="none" w:sz="0" w:space="0" w:color="auto" w:frame="1"/>
-          <w:shd w:val="clear" w:color="auto" w:fill="FFFFFF"/>
-        </w:rPr>
-      </w:pPr>
-      <w:r>
-        <w:rPr>
-          <w:rStyle w:val="vanity-namedisplay-name"/>
-          <w:rFonts w:ascii="Arial" w:hAnsi="Arial" w:cs="Arial"/>
-          <w:b/>
-          <w:bCs/>
-          <w:color w:val="2F5496" w:themeColor="accent1" w:themeShade="BF"/>
-          <w:sz w:val="26"/>
-          <w:szCs w:val="26"/>
-          <w:bdr w:val="none" w:sz="0" w:space="0" w:color="auto" w:frame="1"/>
-          <w:shd w:val="clear" w:color="auto" w:fill="FFFFFF"/>
-        </w:rPr>
-        <w:t>VOLUNTEER</w:t>
-      </w:r>
-      <w:r>
-        <w:rPr>
-          <w:rStyle w:val="vanity-namedisplay-name"/>
-          <w:rFonts w:ascii="Arial" w:hAnsi="Arial" w:cs="Arial"/>
-          <w:b/>
-          <w:bCs/>
-          <w:color w:val="2F5496" w:themeColor="accent1" w:themeShade="BF"/>
-          <w:sz w:val="26"/>
-          <w:szCs w:val="26"/>
-          <w:bdr w:val="none" w:sz="0" w:space="0" w:color="auto" w:frame="1"/>
-          <w:shd w:val="clear" w:color="auto" w:fill="FFFFFF"/>
-        </w:rPr>
-        <w:t xml:space="preserve"> EXPERIENCE</w:t>
-      </w:r>
-    </w:p>
-    <w:p>
-      <w:pPr>
-        <w:tabs>
-          <w:tab w:val="left" w:pos="7371"/>
-        </w:tabs>
-        <w:spacing w:after="0" w:line="240" w:lineRule="auto"/>
-        <w:rPr>
-          <w:rStyle w:val="vanity-namedisplay-name"/>
-          <w:rFonts w:ascii="Arial" w:hAnsi="Arial" w:cs="Arial"/>
-          <w:sz w:val="20"/>
-          <w:szCs w:val="20"/>
-          <w:bdr w:val="none" w:sz="0" w:space="0" w:color="auto" w:frame="1"/>
-          <w:shd w:val="clear" w:color="auto" w:fill="FFFFFF"/>
-        </w:rPr>
-      </w:pPr>
-      <w:bookmarkStart w:id="3" w:name="_Hlk45310953"/>
-      <w:r>
-        <w:rPr>
-          <w:rStyle w:val="vanity-namedisplay-name"/>
-          <w:rFonts w:ascii="Arial" w:hAnsi="Arial" w:cs="Arial"/>
-          <w:b/>
-          <w:bCs/>
-          <w:sz w:val="20"/>
-          <w:szCs w:val="20"/>
-          <w:bdr w:val="none" w:sz="0" w:space="0" w:color="auto" w:frame="1"/>
-          <w:shd w:val="clear" w:color="auto" w:fill="FFFFFF"/>
-        </w:rPr>
-        <w:t>Vice President, Communications</w:t>
-      </w:r>
-      <w:r>
-        <w:rPr>
-          <w:rStyle w:val="vanity-namedisplay-name"/>
-          <w:rFonts w:ascii="Arial" w:hAnsi="Arial" w:cs="Arial"/>
-          <w:b/>
-          <w:bCs/>
-          <w:sz w:val="20"/>
-          <w:szCs w:val="20"/>
-          <w:bdr w:val="none" w:sz="0" w:space="0" w:color="auto" w:frame="1"/>
-          <w:shd w:val="clear" w:color="auto" w:fill="FFFFFF"/>
-        </w:rPr>
-        <w:tab/>
-      </w:r>
-      <w:r>
-        <w:rPr>
-          <w:rStyle w:val="vanity-namedisplay-name"/>
-          <w:rFonts w:ascii="Arial" w:hAnsi="Arial" w:cs="Arial"/>
-          <w:sz w:val="20"/>
-          <w:szCs w:val="20"/>
-          <w:bdr w:val="none" w:sz="0" w:space="0" w:color="auto" w:frame="1"/>
-          <w:shd w:val="clear" w:color="auto" w:fill="FFFFFF"/>
-        </w:rPr>
-        <w:t>April 2020 to present</w:t>
-      </w:r>
-    </w:p>
-    <w:p>
-      <w:pPr>
-        <w:spacing w:after="0" w:line="240" w:lineRule="auto"/>
-        <w:rPr>
-          <w:rStyle w:val="vanity-namedisplay-name"/>
-          <w:rFonts w:ascii="Arial" w:hAnsi="Arial" w:cs="Arial"/>
-          <w:b/>
-          <w:bCs/>
-          <w:sz w:val="20"/>
-          <w:szCs w:val="20"/>
-          <w:bdr w:val="none" w:sz="0" w:space="0" w:color="auto" w:frame="1"/>
-          <w:shd w:val="clear" w:color="auto" w:fill="FFFFFF"/>
-        </w:rPr>
-      </w:pPr>
-      <w:r>
-        <w:rPr>
-          <w:rStyle w:val="vanity-namedisplay-name"/>
-          <w:rFonts w:ascii="Arial" w:hAnsi="Arial" w:cs="Arial"/>
-          <w:b/>
-          <w:bCs/>
-          <w:sz w:val="20"/>
-          <w:szCs w:val="20"/>
-          <w:bdr w:val="none" w:sz="0" w:space="0" w:color="auto" w:frame="1"/>
-          <w:shd w:val="clear" w:color="auto" w:fill="FFFFFF"/>
-        </w:rPr>
-        <w:t>Nigerian Students’ Association, University of Calgary, Calgary, Alberta</w:t>
+        <w:t>Apply problem solving skills to find</w:t>
+      </w:r>
+      <w:r>
+        <w:rPr>
+          <w:rStyle w:val="vanity-namedisplay-name"/>
+          <w:rFonts w:ascii="Arial" w:hAnsi="Arial" w:cs="Arial"/>
+          <w:sz w:val="20"/>
+          <w:szCs w:val="20"/>
+          <w:bdr w:val="none" w:sz="0" w:space="0" w:color="auto" w:frame="1"/>
+          <w:shd w:val="clear" w:color="auto" w:fill="FFFFFF"/>
+        </w:rPr>
+        <w:t xml:space="preserve"> </w:t>
+      </w:r>
+      <w:r>
+        <w:rPr>
+          <w:rStyle w:val="vanity-namedisplay-name"/>
+          <w:rFonts w:ascii="Arial" w:hAnsi="Arial" w:cs="Arial"/>
+          <w:sz w:val="20"/>
+          <w:szCs w:val="20"/>
+          <w:bdr w:val="none" w:sz="0" w:space="0" w:color="auto" w:frame="1"/>
+          <w:shd w:val="clear" w:color="auto" w:fill="FFFFFF"/>
+        </w:rPr>
+        <w:t>the best solution</w:t>
+      </w:r>
+      <w:r>
+        <w:rPr>
+          <w:rStyle w:val="vanity-namedisplay-name"/>
+          <w:rFonts w:ascii="Arial" w:hAnsi="Arial" w:cs="Arial"/>
+          <w:sz w:val="20"/>
+          <w:szCs w:val="20"/>
+          <w:bdr w:val="none" w:sz="0" w:space="0" w:color="auto" w:frame="1"/>
+          <w:shd w:val="clear" w:color="auto" w:fill="FFFFFF"/>
+        </w:rPr>
+        <w:t xml:space="preserve"> to real world problems</w:t>
+      </w:r>
+      <w:r>
+        <w:rPr>
+          <w:rStyle w:val="vanity-namedisplay-name"/>
+          <w:rFonts w:ascii="Arial" w:hAnsi="Arial" w:cs="Arial"/>
+          <w:sz w:val="20"/>
+          <w:szCs w:val="20"/>
+          <w:bdr w:val="none" w:sz="0" w:space="0" w:color="auto" w:frame="1"/>
+          <w:shd w:val="clear" w:color="auto" w:fill="FFFFFF"/>
+        </w:rPr>
+        <w:t>.</w:t>
       </w:r>
     </w:p>
     <w:p>
@@ -3314,53 +3301,191 @@
           <w:bdr w:val="none" w:sz="0" w:space="0" w:color="auto" w:frame="1"/>
           <w:shd w:val="clear" w:color="auto" w:fill="FFFFFF"/>
         </w:rPr>
-        <w:t xml:space="preserve">Send out the club's newsletters and emails using MailChimp, to update members on club events, </w:t>
-      </w:r>
-      <w:proofErr w:type="gramStart"/>
-      <w:r>
-        <w:rPr>
-          <w:rStyle w:val="vanity-namedisplay-name"/>
-          <w:rFonts w:ascii="Arial" w:hAnsi="Arial" w:cs="Arial"/>
-          <w:sz w:val="20"/>
-          <w:szCs w:val="20"/>
-          <w:bdr w:val="none" w:sz="0" w:space="0" w:color="auto" w:frame="1"/>
-          <w:shd w:val="clear" w:color="auto" w:fill="FFFFFF"/>
-        </w:rPr>
-        <w:t>news</w:t>
-      </w:r>
-      <w:proofErr w:type="gramEnd"/>
-      <w:r>
-        <w:rPr>
-          <w:rStyle w:val="vanity-namedisplay-name"/>
-          <w:rFonts w:ascii="Arial" w:hAnsi="Arial" w:cs="Arial"/>
-          <w:sz w:val="20"/>
-          <w:szCs w:val="20"/>
-          <w:bdr w:val="none" w:sz="0" w:space="0" w:color="auto" w:frame="1"/>
-          <w:shd w:val="clear" w:color="auto" w:fill="FFFFFF"/>
-        </w:rPr>
-        <w:t xml:space="preserve"> and activities and to improve </w:t>
-      </w:r>
-      <w:r>
-        <w:rPr>
-          <w:rStyle w:val="vanity-namedisplay-name"/>
-          <w:rFonts w:ascii="Arial" w:hAnsi="Arial" w:cs="Arial"/>
-          <w:sz w:val="20"/>
-          <w:szCs w:val="20"/>
-          <w:bdr w:val="none" w:sz="0" w:space="0" w:color="auto" w:frame="1"/>
-          <w:shd w:val="clear" w:color="auto" w:fill="FFFFFF"/>
-        </w:rPr>
-        <w:t xml:space="preserve">member </w:t>
-      </w:r>
-      <w:r>
-        <w:rPr>
-          <w:rStyle w:val="vanity-namedisplay-name"/>
-          <w:rFonts w:ascii="Arial" w:hAnsi="Arial" w:cs="Arial"/>
-          <w:sz w:val="20"/>
-          <w:szCs w:val="20"/>
-          <w:bdr w:val="none" w:sz="0" w:space="0" w:color="auto" w:frame="1"/>
-          <w:shd w:val="clear" w:color="auto" w:fill="FFFFFF"/>
-        </w:rPr>
-        <w:t>engagement.</w:t>
+        <w:t>Optimize work through automation and collaboration</w:t>
+      </w:r>
+      <w:r>
+        <w:rPr>
+          <w:rStyle w:val="vanity-namedisplay-name"/>
+          <w:rFonts w:ascii="Arial" w:hAnsi="Arial" w:cs="Arial"/>
+          <w:sz w:val="20"/>
+          <w:szCs w:val="20"/>
+          <w:bdr w:val="none" w:sz="0" w:space="0" w:color="auto" w:frame="1"/>
+          <w:shd w:val="clear" w:color="auto" w:fill="FFFFFF"/>
+        </w:rPr>
+        <w:t xml:space="preserve"> with other developers, designers and pro</w:t>
+      </w:r>
+      <w:r>
+        <w:rPr>
+          <w:rStyle w:val="vanity-namedisplay-name"/>
+          <w:rFonts w:ascii="Arial" w:hAnsi="Arial" w:cs="Arial"/>
+          <w:sz w:val="20"/>
+          <w:szCs w:val="20"/>
+          <w:bdr w:val="none" w:sz="0" w:space="0" w:color="auto" w:frame="1"/>
+          <w:shd w:val="clear" w:color="auto" w:fill="FFFFFF"/>
+        </w:rPr>
+        <w:t>duc</w:t>
+      </w:r>
+      <w:r>
+        <w:rPr>
+          <w:rStyle w:val="vanity-namedisplay-name"/>
+          <w:rFonts w:ascii="Arial" w:hAnsi="Arial" w:cs="Arial"/>
+          <w:sz w:val="20"/>
+          <w:szCs w:val="20"/>
+          <w:bdr w:val="none" w:sz="0" w:space="0" w:color="auto" w:frame="1"/>
+          <w:shd w:val="clear" w:color="auto" w:fill="FFFFFF"/>
+        </w:rPr>
+        <w:t>t managers.</w:t>
+      </w:r>
+    </w:p>
+    <w:p>
+      <w:pPr>
+        <w:tabs>
+          <w:tab w:val="left" w:pos="7371"/>
+        </w:tabs>
+        <w:spacing w:after="0" w:line="240" w:lineRule="auto"/>
+        <w:rPr>
+          <w:rStyle w:val="vanity-namedisplay-name"/>
+          <w:rFonts w:ascii="Arial" w:hAnsi="Arial" w:cs="Arial"/>
+          <w:sz w:val="20"/>
+          <w:szCs w:val="20"/>
+          <w:bdr w:val="none" w:sz="0" w:space="0" w:color="auto" w:frame="1"/>
+          <w:shd w:val="clear" w:color="auto" w:fill="FFFFFF"/>
+        </w:rPr>
+      </w:pPr>
+      <w:r>
+        <w:rPr>
+          <w:rStyle w:val="vanity-namedisplay-name"/>
+          <w:rFonts w:ascii="Arial" w:hAnsi="Arial" w:cs="Arial"/>
+          <w:b/>
+          <w:bCs/>
+          <w:sz w:val="20"/>
+          <w:szCs w:val="20"/>
+          <w:bdr w:val="none" w:sz="0" w:space="0" w:color="auto" w:frame="1"/>
+          <w:shd w:val="clear" w:color="auto" w:fill="FFFFFF"/>
+        </w:rPr>
+        <w:t>Technologies Coach</w:t>
+      </w:r>
+      <w:r>
+        <w:rPr>
+          <w:rStyle w:val="vanity-namedisplay-name"/>
+          <w:rFonts w:ascii="Arial" w:hAnsi="Arial" w:cs="Arial"/>
+          <w:b/>
+          <w:bCs/>
+          <w:sz w:val="20"/>
+          <w:szCs w:val="20"/>
+          <w:bdr w:val="none" w:sz="0" w:space="0" w:color="auto" w:frame="1"/>
+          <w:shd w:val="clear" w:color="auto" w:fill="FFFFFF"/>
+        </w:rPr>
+        <w:tab/>
+      </w:r>
+      <w:r>
+        <w:rPr>
+          <w:rStyle w:val="vanity-namedisplay-name"/>
+          <w:rFonts w:ascii="Arial" w:hAnsi="Arial" w:cs="Arial"/>
+          <w:sz w:val="20"/>
+          <w:szCs w:val="20"/>
+          <w:bdr w:val="none" w:sz="0" w:space="0" w:color="auto" w:frame="1"/>
+          <w:shd w:val="clear" w:color="auto" w:fill="FFFFFF"/>
+        </w:rPr>
+        <w:t>October</w:t>
+      </w:r>
+      <w:r>
+        <w:rPr>
+          <w:rStyle w:val="vanity-namedisplay-name"/>
+          <w:rFonts w:ascii="Arial" w:hAnsi="Arial" w:cs="Arial"/>
+          <w:sz w:val="20"/>
+          <w:szCs w:val="20"/>
+          <w:bdr w:val="none" w:sz="0" w:space="0" w:color="auto" w:frame="1"/>
+          <w:shd w:val="clear" w:color="auto" w:fill="FFFFFF"/>
+        </w:rPr>
+        <w:t xml:space="preserve"> 202</w:t>
+      </w:r>
+      <w:r>
+        <w:rPr>
+          <w:rStyle w:val="vanity-namedisplay-name"/>
+          <w:rFonts w:ascii="Arial" w:hAnsi="Arial" w:cs="Arial"/>
+          <w:sz w:val="20"/>
+          <w:szCs w:val="20"/>
+          <w:bdr w:val="none" w:sz="0" w:space="0" w:color="auto" w:frame="1"/>
+          <w:shd w:val="clear" w:color="auto" w:fill="FFFFFF"/>
+        </w:rPr>
+        <w:t>1</w:t>
+      </w:r>
+      <w:r>
+        <w:rPr>
+          <w:rStyle w:val="vanity-namedisplay-name"/>
+          <w:rFonts w:ascii="Arial" w:hAnsi="Arial" w:cs="Arial"/>
+          <w:sz w:val="20"/>
+          <w:szCs w:val="20"/>
+          <w:bdr w:val="none" w:sz="0" w:space="0" w:color="auto" w:frame="1"/>
+          <w:shd w:val="clear" w:color="auto" w:fill="FFFFFF"/>
+        </w:rPr>
+        <w:t xml:space="preserve"> to </w:t>
+      </w:r>
+      <w:r>
+        <w:rPr>
+          <w:rStyle w:val="vanity-namedisplay-name"/>
+          <w:rFonts w:ascii="Arial" w:hAnsi="Arial" w:cs="Arial"/>
+          <w:sz w:val="20"/>
+          <w:szCs w:val="20"/>
+          <w:bdr w:val="none" w:sz="0" w:space="0" w:color="auto" w:frame="1"/>
+          <w:shd w:val="clear" w:color="auto" w:fill="FFFFFF"/>
+        </w:rPr>
+        <w:t>April 2022</w:t>
+      </w:r>
+    </w:p>
+    <w:p>
+      <w:pPr>
+        <w:spacing w:after="0" w:line="240" w:lineRule="auto"/>
+        <w:rPr>
+          <w:rStyle w:val="vanity-namedisplay-name"/>
+          <w:rFonts w:ascii="Arial" w:hAnsi="Arial" w:cs="Arial"/>
+          <w:b/>
+          <w:bCs/>
+          <w:sz w:val="20"/>
+          <w:szCs w:val="20"/>
+          <w:bdr w:val="none" w:sz="0" w:space="0" w:color="auto" w:frame="1"/>
+          <w:shd w:val="clear" w:color="auto" w:fill="FFFFFF"/>
+        </w:rPr>
+      </w:pPr>
+      <w:r>
+        <w:rPr>
+          <w:rStyle w:val="vanity-namedisplay-name"/>
+          <w:rFonts w:ascii="Arial" w:hAnsi="Arial" w:cs="Arial"/>
+          <w:b/>
+          <w:bCs/>
+          <w:sz w:val="20"/>
+          <w:szCs w:val="20"/>
+          <w:bdr w:val="none" w:sz="0" w:space="0" w:color="auto" w:frame="1"/>
+          <w:shd w:val="clear" w:color="auto" w:fill="FFFFFF"/>
+        </w:rPr>
+        <w:t>Taylor Institute for Teaching and Learning</w:t>
+      </w:r>
+      <w:r>
+        <w:rPr>
+          <w:rStyle w:val="vanity-namedisplay-name"/>
+          <w:rFonts w:ascii="Arial" w:hAnsi="Arial" w:cs="Arial"/>
+          <w:b/>
+          <w:bCs/>
+          <w:sz w:val="20"/>
+          <w:szCs w:val="20"/>
+          <w:bdr w:val="none" w:sz="0" w:space="0" w:color="auto" w:frame="1"/>
+          <w:shd w:val="clear" w:color="auto" w:fill="FFFFFF"/>
+        </w:rPr>
+        <w:t xml:space="preserve">, </w:t>
+      </w:r>
+      <w:r>
+        <w:rPr>
+          <w:rStyle w:val="vanity-namedisplay-name"/>
+          <w:rFonts w:ascii="Arial" w:hAnsi="Arial" w:cs="Arial"/>
+          <w:b/>
+          <w:bCs/>
+          <w:sz w:val="20"/>
+          <w:szCs w:val="20"/>
+          <w:bdr w:val="none" w:sz="0" w:space="0" w:color="auto" w:frame="1"/>
+          <w:shd w:val="clear" w:color="auto" w:fill="FFFFFF"/>
+        </w:rPr>
+        <w:t>University of Calgary</w:t>
       </w:r>
     </w:p>
     <w:p>
@@ -3389,31 +3514,277 @@
           <w:bdr w:val="none" w:sz="0" w:space="0" w:color="auto" w:frame="1"/>
           <w:shd w:val="clear" w:color="auto" w:fill="FFFFFF"/>
         </w:rPr>
-        <w:t xml:space="preserve">Plan diverse club events with a team of 12 club executives, such as Meet and Greets, Study Halls, Game </w:t>
-      </w:r>
-      <w:proofErr w:type="gramStart"/>
-      <w:r>
-        <w:rPr>
-          <w:rStyle w:val="vanity-namedisplay-name"/>
-          <w:rFonts w:ascii="Arial" w:hAnsi="Arial" w:cs="Arial"/>
-          <w:sz w:val="20"/>
-          <w:szCs w:val="20"/>
-          <w:bdr w:val="none" w:sz="0" w:space="0" w:color="auto" w:frame="1"/>
-          <w:shd w:val="clear" w:color="auto" w:fill="FFFFFF"/>
-        </w:rPr>
-        <w:t>Nights</w:t>
-      </w:r>
-      <w:proofErr w:type="gramEnd"/>
-      <w:r>
-        <w:rPr>
-          <w:rStyle w:val="vanity-namedisplay-name"/>
-          <w:rFonts w:ascii="Arial" w:hAnsi="Arial" w:cs="Arial"/>
-          <w:sz w:val="20"/>
-          <w:szCs w:val="20"/>
-          <w:bdr w:val="none" w:sz="0" w:space="0" w:color="auto" w:frame="1"/>
-          <w:shd w:val="clear" w:color="auto" w:fill="FFFFFF"/>
-        </w:rPr>
-        <w:t xml:space="preserve"> and the annual End of Year Gala.</w:t>
+        <w:t>Provide in-person, hands-on technology support in TI classrooms, including dry-runs, equipment testing, and in-session technology facilitation as needed.</w:t>
+      </w:r>
+    </w:p>
+    <w:p>
+      <w:pPr>
+        <w:pStyle w:val="ListParagraph"/>
+        <w:numPr>
+          <w:ilvl w:val="0"/>
+          <w:numId w:val="3"/>
+        </w:numPr>
+        <w:spacing w:after="0" w:line="240" w:lineRule="auto"/>
+        <w:rPr>
+          <w:rStyle w:val="vanity-namedisplay-name"/>
+          <w:rFonts w:ascii="Arial" w:hAnsi="Arial" w:cs="Arial"/>
+          <w:sz w:val="20"/>
+          <w:szCs w:val="20"/>
+          <w:bdr w:val="none" w:sz="0" w:space="0" w:color="auto" w:frame="1"/>
+          <w:shd w:val="clear" w:color="auto" w:fill="FFFFFF"/>
+        </w:rPr>
+      </w:pPr>
+      <w:r>
+        <w:rPr>
+          <w:rStyle w:val="vanity-namedisplay-name"/>
+          <w:rFonts w:ascii="Arial" w:hAnsi="Arial" w:cs="Arial"/>
+          <w:sz w:val="20"/>
+          <w:szCs w:val="20"/>
+          <w:bdr w:val="none" w:sz="0" w:space="0" w:color="auto" w:frame="1"/>
+          <w:shd w:val="clear" w:color="auto" w:fill="FFFFFF"/>
+        </w:rPr>
+        <w:t>Engage with the Learning Technologies Production Coaches in a virtual MS Teams office and collaborate with other coaches to share resources, ideas, and troubleshoot issues with learning technologies and equipment.</w:t>
+      </w:r>
+    </w:p>
+    <w:p>
+      <w:pPr>
+        <w:spacing w:after="0" w:line="240" w:lineRule="auto"/>
+        <w:rPr>
+          <w:rStyle w:val="vanity-namedisplay-name"/>
+          <w:rFonts w:ascii="Arial" w:hAnsi="Arial" w:cs="Arial"/>
+          <w:sz w:val="20"/>
+          <w:szCs w:val="20"/>
+          <w:bdr w:val="none" w:sz="0" w:space="0" w:color="auto" w:frame="1"/>
+          <w:shd w:val="clear" w:color="auto" w:fill="FFFFFF"/>
+        </w:rPr>
+      </w:pPr>
+    </w:p>
+    <w:p>
+      <w:pPr>
+        <w:spacing w:after="0" w:line="240" w:lineRule="auto"/>
+        <w:rPr>
+          <w:rStyle w:val="vanity-namedisplay-name"/>
+          <w:rFonts w:ascii="Arial" w:hAnsi="Arial" w:cs="Arial"/>
+          <w:b/>
+          <w:bCs/>
+          <w:color w:val="2F5496" w:themeColor="accent1" w:themeShade="BF"/>
+          <w:sz w:val="26"/>
+          <w:szCs w:val="26"/>
+          <w:bdr w:val="none" w:sz="0" w:space="0" w:color="auto" w:frame="1"/>
+          <w:shd w:val="clear" w:color="auto" w:fill="FFFFFF"/>
+        </w:rPr>
+      </w:pPr>
+      <w:r>
+        <w:rPr>
+          <w:rStyle w:val="vanity-namedisplay-name"/>
+          <w:rFonts w:ascii="Arial" w:hAnsi="Arial" w:cs="Arial"/>
+          <w:b/>
+          <w:bCs/>
+          <w:color w:val="2F5496" w:themeColor="accent1" w:themeShade="BF"/>
+          <w:sz w:val="26"/>
+          <w:szCs w:val="26"/>
+          <w:bdr w:val="none" w:sz="0" w:space="0" w:color="auto" w:frame="1"/>
+          <w:shd w:val="clear" w:color="auto" w:fill="FFFFFF"/>
+        </w:rPr>
+        <w:t>VOLUNTEER</w:t>
+      </w:r>
+      <w:r>
+        <w:rPr>
+          <w:rStyle w:val="vanity-namedisplay-name"/>
+          <w:rFonts w:ascii="Arial" w:hAnsi="Arial" w:cs="Arial"/>
+          <w:b/>
+          <w:bCs/>
+          <w:color w:val="2F5496" w:themeColor="accent1" w:themeShade="BF"/>
+          <w:sz w:val="26"/>
+          <w:szCs w:val="26"/>
+          <w:bdr w:val="none" w:sz="0" w:space="0" w:color="auto" w:frame="1"/>
+          <w:shd w:val="clear" w:color="auto" w:fill="FFFFFF"/>
+        </w:rPr>
+        <w:t xml:space="preserve"> EXPERIENCE</w:t>
+      </w:r>
+    </w:p>
+    <w:p>
+      <w:pPr>
+        <w:tabs>
+          <w:tab w:val="left" w:pos="7371"/>
+        </w:tabs>
+        <w:spacing w:after="0" w:line="240" w:lineRule="auto"/>
+        <w:rPr>
+          <w:rStyle w:val="vanity-namedisplay-name"/>
+          <w:rFonts w:ascii="Arial" w:hAnsi="Arial" w:cs="Arial"/>
+          <w:sz w:val="20"/>
+          <w:szCs w:val="20"/>
+          <w:bdr w:val="none" w:sz="0" w:space="0" w:color="auto" w:frame="1"/>
+          <w:shd w:val="clear" w:color="auto" w:fill="FFFFFF"/>
+        </w:rPr>
+      </w:pPr>
+      <w:bookmarkStart w:id="4" w:name="_Hlk45310953"/>
+      <w:r>
+        <w:rPr>
+          <w:rStyle w:val="vanity-namedisplay-name"/>
+          <w:rFonts w:ascii="Arial" w:hAnsi="Arial" w:cs="Arial"/>
+          <w:b/>
+          <w:bCs/>
+          <w:sz w:val="20"/>
+          <w:szCs w:val="20"/>
+          <w:bdr w:val="none" w:sz="0" w:space="0" w:color="auto" w:frame="1"/>
+          <w:shd w:val="clear" w:color="auto" w:fill="FFFFFF"/>
+        </w:rPr>
+        <w:t>Vice President, Communications</w:t>
+      </w:r>
+      <w:r>
+        <w:rPr>
+          <w:rStyle w:val="vanity-namedisplay-name"/>
+          <w:rFonts w:ascii="Arial" w:hAnsi="Arial" w:cs="Arial"/>
+          <w:b/>
+          <w:bCs/>
+          <w:sz w:val="20"/>
+          <w:szCs w:val="20"/>
+          <w:bdr w:val="none" w:sz="0" w:space="0" w:color="auto" w:frame="1"/>
+          <w:shd w:val="clear" w:color="auto" w:fill="FFFFFF"/>
+        </w:rPr>
+        <w:tab/>
+      </w:r>
+      <w:r>
+        <w:rPr>
+          <w:rStyle w:val="vanity-namedisplay-name"/>
+          <w:rFonts w:ascii="Arial" w:hAnsi="Arial" w:cs="Arial"/>
+          <w:sz w:val="20"/>
+          <w:szCs w:val="20"/>
+          <w:bdr w:val="none" w:sz="0" w:space="0" w:color="auto" w:frame="1"/>
+          <w:shd w:val="clear" w:color="auto" w:fill="FFFFFF"/>
+        </w:rPr>
+        <w:t xml:space="preserve">April 2020 to </w:t>
+      </w:r>
+      <w:r>
+        <w:rPr>
+          <w:rStyle w:val="vanity-namedisplay-name"/>
+          <w:rFonts w:ascii="Arial" w:hAnsi="Arial" w:cs="Arial"/>
+          <w:sz w:val="20"/>
+          <w:szCs w:val="20"/>
+          <w:bdr w:val="none" w:sz="0" w:space="0" w:color="auto" w:frame="1"/>
+          <w:shd w:val="clear" w:color="auto" w:fill="FFFFFF"/>
+        </w:rPr>
+        <w:t>April 2022</w:t>
+      </w:r>
+    </w:p>
+    <w:p>
+      <w:pPr>
+        <w:spacing w:after="0" w:line="240" w:lineRule="auto"/>
+        <w:rPr>
+          <w:rStyle w:val="vanity-namedisplay-name"/>
+          <w:rFonts w:ascii="Arial" w:hAnsi="Arial" w:cs="Arial"/>
+          <w:b/>
+          <w:bCs/>
+          <w:sz w:val="20"/>
+          <w:szCs w:val="20"/>
+          <w:bdr w:val="none" w:sz="0" w:space="0" w:color="auto" w:frame="1"/>
+          <w:shd w:val="clear" w:color="auto" w:fill="FFFFFF"/>
+        </w:rPr>
+      </w:pPr>
+      <w:r>
+        <w:rPr>
+          <w:rStyle w:val="vanity-namedisplay-name"/>
+          <w:rFonts w:ascii="Arial" w:hAnsi="Arial" w:cs="Arial"/>
+          <w:b/>
+          <w:bCs/>
+          <w:sz w:val="20"/>
+          <w:szCs w:val="20"/>
+          <w:bdr w:val="none" w:sz="0" w:space="0" w:color="auto" w:frame="1"/>
+          <w:shd w:val="clear" w:color="auto" w:fill="FFFFFF"/>
+        </w:rPr>
+        <w:t>Nigerian Students’ Association, University of Calgary, Calgary, Alberta</w:t>
+      </w:r>
+    </w:p>
+    <w:p>
+      <w:pPr>
+        <w:pStyle w:val="ListParagraph"/>
+        <w:numPr>
+          <w:ilvl w:val="0"/>
+          <w:numId w:val="3"/>
+        </w:numPr>
+        <w:spacing w:after="0" w:line="240" w:lineRule="auto"/>
+        <w:rPr>
+          <w:rStyle w:val="vanity-namedisplay-name"/>
+          <w:rFonts w:ascii="Arial" w:hAnsi="Arial" w:cs="Arial"/>
+          <w:sz w:val="20"/>
+          <w:szCs w:val="20"/>
+          <w:bdr w:val="none" w:sz="0" w:space="0" w:color="auto" w:frame="1"/>
+          <w:shd w:val="clear" w:color="auto" w:fill="FFFFFF"/>
+        </w:rPr>
+      </w:pPr>
+      <w:r>
+        <w:rPr>
+          <w:rStyle w:val="vanity-namedisplay-name"/>
+          <w:rFonts w:ascii="Arial" w:hAnsi="Arial" w:cs="Arial"/>
+          <w:sz w:val="20"/>
+          <w:szCs w:val="20"/>
+          <w:bdr w:val="none" w:sz="0" w:space="0" w:color="auto" w:frame="1"/>
+          <w:shd w:val="clear" w:color="auto" w:fill="FFFFFF"/>
+        </w:rPr>
+        <w:t>Write and s</w:t>
+      </w:r>
+      <w:r>
+        <w:rPr>
+          <w:rStyle w:val="vanity-namedisplay-name"/>
+          <w:rFonts w:ascii="Arial" w:hAnsi="Arial" w:cs="Arial"/>
+          <w:sz w:val="20"/>
+          <w:szCs w:val="20"/>
+          <w:bdr w:val="none" w:sz="0" w:space="0" w:color="auto" w:frame="1"/>
+          <w:shd w:val="clear" w:color="auto" w:fill="FFFFFF"/>
+        </w:rPr>
+        <w:t xml:space="preserve">end out the club's newsletters and emails using MailChimp, to update members on club events, news and activities and to improve </w:t>
+      </w:r>
+      <w:r>
+        <w:rPr>
+          <w:rStyle w:val="vanity-namedisplay-name"/>
+          <w:rFonts w:ascii="Arial" w:hAnsi="Arial" w:cs="Arial"/>
+          <w:sz w:val="20"/>
+          <w:szCs w:val="20"/>
+          <w:bdr w:val="none" w:sz="0" w:space="0" w:color="auto" w:frame="1"/>
+          <w:shd w:val="clear" w:color="auto" w:fill="FFFFFF"/>
+        </w:rPr>
+        <w:t xml:space="preserve">member </w:t>
+      </w:r>
+      <w:r>
+        <w:rPr>
+          <w:rStyle w:val="vanity-namedisplay-name"/>
+          <w:rFonts w:ascii="Arial" w:hAnsi="Arial" w:cs="Arial"/>
+          <w:sz w:val="20"/>
+          <w:szCs w:val="20"/>
+          <w:bdr w:val="none" w:sz="0" w:space="0" w:color="auto" w:frame="1"/>
+          <w:shd w:val="clear" w:color="auto" w:fill="FFFFFF"/>
+        </w:rPr>
+        <w:t>engagement.</w:t>
+      </w:r>
+    </w:p>
+    <w:p>
+      <w:pPr>
+        <w:pStyle w:val="ListParagraph"/>
+        <w:numPr>
+          <w:ilvl w:val="0"/>
+          <w:numId w:val="3"/>
+        </w:numPr>
+        <w:spacing w:after="0" w:line="240" w:lineRule="auto"/>
+        <w:rPr>
+          <w:rStyle w:val="vanity-namedisplay-name"/>
+          <w:rFonts w:ascii="Arial" w:hAnsi="Arial" w:cs="Arial"/>
+          <w:sz w:val="20"/>
+          <w:szCs w:val="20"/>
+          <w:bdr w:val="none" w:sz="0" w:space="0" w:color="auto" w:frame="1"/>
+          <w:shd w:val="clear" w:color="auto" w:fill="FFFFFF"/>
+        </w:rPr>
+      </w:pPr>
+      <w:r>
+        <w:rPr>
+          <w:rStyle w:val="vanity-namedisplay-name"/>
+          <w:rFonts w:ascii="Arial" w:hAnsi="Arial" w:cs="Arial"/>
+          <w:sz w:val="20"/>
+          <w:szCs w:val="20"/>
+          <w:bdr w:val="none" w:sz="0" w:space="0" w:color="auto" w:frame="1"/>
+          <w:shd w:val="clear" w:color="auto" w:fill="FFFFFF"/>
+        </w:rPr>
+        <w:t>Plan diverse club events with a team of 12 club executives, such as Meet and Greets, Study Halls, Game Nights and the annual End of Year Gala.</w:t>
       </w:r>
     </w:p>
     <w:p>
@@ -3738,7 +4109,7 @@
         </w:rPr>
         <w:t xml:space="preserve">Provide tutoring of Beginner-level French </w:t>
       </w:r>
-      <w:bookmarkStart w:id="4" w:name="_Hlk80372992"/>
+      <w:bookmarkStart w:id="5" w:name="_Hlk80372992"/>
       <w:r>
         <w:rPr>
           <w:rStyle w:val="vanity-namedisplay-name"/>
@@ -3750,7 +4121,7 @@
         </w:rPr>
         <w:t>to students of varying ages</w:t>
       </w:r>
-      <w:bookmarkEnd w:id="4"/>
+      <w:bookmarkEnd w:id="5"/>
       <w:r>
         <w:rPr>
           <w:rStyle w:val="vanity-namedisplay-name"/>
@@ -3792,7 +4163,7 @@
         <w:t>Create personalized lesson plans and schedules.</w:t>
       </w:r>
     </w:p>
-    <w:bookmarkEnd w:id="3"/>
+    <w:bookmarkEnd w:id="4"/>
     <w:p>
       <w:pPr>
         <w:spacing w:after="0" w:line="240" w:lineRule="auto"/>
@@ -3891,31 +4262,7 @@
           <w:bdr w:val="none" w:sz="0" w:space="0" w:color="auto" w:frame="1"/>
           <w:shd w:val="clear" w:color="auto" w:fill="FFFFFF"/>
         </w:rPr>
-        <w:t xml:space="preserve"> place winner of Ubuntu Youth Council Black History Month Art Contest, </w:t>
-      </w:r>
-      <w:proofErr w:type="gramStart"/>
-      <w:r>
-        <w:rPr>
-          <w:rStyle w:val="vanity-namedisplay-name"/>
-          <w:rFonts w:ascii="Arial" w:hAnsi="Arial" w:cs="Arial"/>
-          <w:sz w:val="20"/>
-          <w:szCs w:val="20"/>
-          <w:bdr w:val="none" w:sz="0" w:space="0" w:color="auto" w:frame="1"/>
-          <w:shd w:val="clear" w:color="auto" w:fill="FFFFFF"/>
-        </w:rPr>
-        <w:t>Contributing</w:t>
-      </w:r>
-      <w:proofErr w:type="gramEnd"/>
-      <w:r>
-        <w:rPr>
-          <w:rStyle w:val="vanity-namedisplay-name"/>
-          <w:rFonts w:ascii="Arial" w:hAnsi="Arial" w:cs="Arial"/>
-          <w:sz w:val="20"/>
-          <w:szCs w:val="20"/>
-          <w:bdr w:val="none" w:sz="0" w:space="0" w:color="auto" w:frame="1"/>
-          <w:shd w:val="clear" w:color="auto" w:fill="FFFFFF"/>
-        </w:rPr>
-        <w:t xml:space="preserve"> artist at </w:t>
+        <w:t xml:space="preserve"> place winner of Ubuntu Youth Council Black History Month Art Contest, Contributing artist at </w:t>
       </w:r>
       <w:r>
         <w:rPr>
@@ -4237,7 +4584,7 @@
 </file>
 
 <file path=word/numbering.xml><?xml version="1.0" encoding="utf-8"?>
-<w:numbering xmlns:wpc="http://schemas.microsoft.com/office/word/2010/wordprocessingCanvas" xmlns:cx="http://schemas.microsoft.com/office/drawing/2014/chartex" xmlns:cx1="http://schemas.microsoft.com/office/drawing/2015/9/8/chartex" xmlns:cx2="http://schemas.microsoft.com/office/drawing/2015/10/21/chartex" xmlns:cx3="http://schemas.microsoft.com/office/drawing/2016/5/9/chartex" xmlns:cx4="http://schemas.microsoft.com/office/drawing/2016/5/10/chartex" xmlns:cx5="http://schemas.microsoft.com/office/drawing/2016/5/11/chartex" xmlns:cx6="http://schemas.microsoft.com/office/drawing/2016/5/12/chartex" xmlns:cx7="http://schemas.microsoft.com/office/drawing/2016/5/13/chartex" xmlns:cx8="http://schemas.microsoft.com/office/drawing/2016/5/14/chartex" xmlns:mc="http://schemas.openxmlformats.org/markup-compatibility/2006" xmlns:aink="http://schemas.microsoft.com/office/drawing/2016/ink" xmlns:am3d="http://schemas.microsoft.com/office/drawing/2017/model3d" xmlns:o="urn:schemas-microsoft-com:office:office" xmlns:r="http://schemas.openxmlformats.org/officeDocument/2006/relationships" xmlns:m="http://schemas.openxmlformats.org/officeDocument/2006/math" xmlns:v="urn:schemas-microsoft-com:vml" xmlns:wp14="http://schemas.microsoft.com/office/word/2010/wordprocessingDrawing" xmlns:wp="http://schemas.openxmlformats.org/drawingml/2006/wordprocessingDrawing" xmlns:w10="urn:schemas-microsoft-com:office:word" xmlns:w="http://schemas.openxmlformats.org/wordprocessingml/2006/main" xmlns:w14="http://schemas.microsoft.com/office/word/2010/wordml" xmlns:w15="http://schemas.microsoft.com/office/word/2012/wordml" xmlns:w16cex="http://schemas.microsoft.com/office/word/2018/wordml/cex" xmlns:w16cid="http://schemas.microsoft.com/office/word/2016/wordml/cid" xmlns:w16="http://schemas.microsoft.com/office/word/2018/wordml" xmlns:w16sdtdh="http://schemas.microsoft.com/office/word/2020/wordml/sdtdatahash" xmlns:w16se="http://schemas.microsoft.com/office/word/2015/wordml/symex" xmlns:wpg="http://schemas.microsoft.com/office/word/2010/wordprocessingGroup" xmlns:wpi="http://schemas.microsoft.com/office/word/2010/wordprocessingInk" xmlns:wne="http://schemas.microsoft.com/office/word/2006/wordml" xmlns:wps="http://schemas.microsoft.com/office/word/2010/wordprocessingShape" mc:Ignorable="w14 w15 w16se w16cid w16 w16cex w16sdtdh wp14">
+<w:numbering xmlns:wpc="http://schemas.microsoft.com/office/word/2010/wordprocessingCanvas" xmlns:cx="http://schemas.microsoft.com/office/drawing/2014/chartex" xmlns:cx1="http://schemas.microsoft.com/office/drawing/2015/9/8/chartex" xmlns:cx2="http://schemas.microsoft.com/office/drawing/2015/10/21/chartex" xmlns:cx3="http://schemas.microsoft.com/office/drawing/2016/5/9/chartex" xmlns:cx4="http://schemas.microsoft.com/office/drawing/2016/5/10/chartex" xmlns:cx5="http://schemas.microsoft.com/office/drawing/2016/5/11/chartex" xmlns:cx6="http://schemas.microsoft.com/office/drawing/2016/5/12/chartex" xmlns:cx7="http://schemas.microsoft.com/office/drawing/2016/5/13/chartex" xmlns:cx8="http://schemas.microsoft.com/office/drawing/2016/5/14/chartex" xmlns:mc="http://schemas.openxmlformats.org/markup-compatibility/2006" xmlns:aink="http://schemas.microsoft.com/office/drawing/2016/ink" xmlns:am3d="http://schemas.microsoft.com/office/drawing/2017/model3d" xmlns:o="urn:schemas-microsoft-com:office:office" xmlns:oel="http://schemas.microsoft.com/office/2019/extlst" xmlns:r="http://schemas.openxmlformats.org/officeDocument/2006/relationships" xmlns:m="http://schemas.openxmlformats.org/officeDocument/2006/math" xmlns:v="urn:schemas-microsoft-com:vml" xmlns:wp14="http://schemas.microsoft.com/office/word/2010/wordprocessingDrawing" xmlns:wp="http://schemas.openxmlformats.org/drawingml/2006/wordprocessingDrawing" xmlns:w10="urn:schemas-microsoft-com:office:word" xmlns:w="http://schemas.openxmlformats.org/wordprocessingml/2006/main" xmlns:w14="http://schemas.microsoft.com/office/word/2010/wordml" xmlns:w15="http://schemas.microsoft.com/office/word/2012/wordml" xmlns:w16cex="http://schemas.microsoft.com/office/word/2018/wordml/cex" xmlns:w16cid="http://schemas.microsoft.com/office/word/2016/wordml/cid" xmlns:w16="http://schemas.microsoft.com/office/word/2018/wordml" xmlns:w16sdtdh="http://schemas.microsoft.com/office/word/2020/wordml/sdtdatahash" xmlns:w16se="http://schemas.microsoft.com/office/word/2015/wordml/symex" xmlns:wpg="http://schemas.microsoft.com/office/word/2010/wordprocessingGroup" xmlns:wpi="http://schemas.microsoft.com/office/word/2010/wordprocessingInk" xmlns:wne="http://schemas.microsoft.com/office/word/2006/wordml" xmlns:wps="http://schemas.microsoft.com/office/word/2010/wordprocessingShape" mc:Ignorable="w14 w15 w16se w16cid w16 w16cex w16sdtdh wp14">
   <w:abstractNum w:abstractNumId="0" w15:restartNumberingAfterBreak="0">
     <w:nsid w:val="1A875A3A"/>
     <w:multiLevelType w:val="hybridMultilevel"/>
@@ -5030,6 +5377,119 @@
     </w:lvl>
   </w:abstractNum>
   <w:abstractNum w:abstractNumId="7" w15:restartNumberingAfterBreak="0">
+    <w:nsid w:val="5096427F"/>
+    <w:multiLevelType w:val="hybridMultilevel"/>
+    <w:tmpl w:val="69E28CF6"/>
+    <w:lvl w:ilvl="0" w:tplc="10090001">
+      <w:start w:val="1"/>
+      <w:numFmt w:val="bullet"/>
+      <w:lvlText w:val=""/>
+      <w:lvlJc w:val="left"/>
+      <w:pPr>
+        <w:ind w:left="720" w:hanging="360"/>
+      </w:pPr>
+      <w:rPr>
+        <w:rFonts w:ascii="Symbol" w:hAnsi="Symbol" w:hint="default"/>
+      </w:rPr>
+    </w:lvl>
+    <w:lvl w:ilvl="1" w:tplc="10090003" w:tentative="1">
+      <w:start w:val="1"/>
+      <w:numFmt w:val="bullet"/>
+      <w:lvlText w:val="o"/>
+      <w:lvlJc w:val="left"/>
+      <w:pPr>
+        <w:ind w:left="1440" w:hanging="360"/>
+      </w:pPr>
+      <w:rPr>
+        <w:rFonts w:ascii="Courier New" w:hAnsi="Courier New" w:cs="Courier New" w:hint="default"/>
+      </w:rPr>
+    </w:lvl>
+    <w:lvl w:ilvl="2" w:tplc="10090005" w:tentative="1">
+      <w:start w:val="1"/>
+      <w:numFmt w:val="bullet"/>
+      <w:lvlText w:val=""/>
+      <w:lvlJc w:val="left"/>
+      <w:pPr>
+        <w:ind w:left="2160" w:hanging="360"/>
+      </w:pPr>
+      <w:rPr>
+        <w:rFonts w:ascii="Wingdings" w:hAnsi="Wingdings" w:hint="default"/>
+      </w:rPr>
+    </w:lvl>
+    <w:lvl w:ilvl="3" w:tplc="10090001" w:tentative="1">
+      <w:start w:val="1"/>
+      <w:numFmt w:val="bullet"/>
+      <w:lvlText w:val=""/>
+      <w:lvlJc w:val="left"/>
+      <w:pPr>
+        <w:ind w:left="2880" w:hanging="360"/>
+      </w:pPr>
+      <w:rPr>
+        <w:rFonts w:ascii="Symbol" w:hAnsi="Symbol" w:hint="default"/>
+      </w:rPr>
+    </w:lvl>
+    <w:lvl w:ilvl="4" w:tplc="10090003" w:tentative="1">
+      <w:start w:val="1"/>
+      <w:numFmt w:val="bullet"/>
+      <w:lvlText w:val="o"/>
+      <w:lvlJc w:val="left"/>
+      <w:pPr>
+        <w:ind w:left="3600" w:hanging="360"/>
+      </w:pPr>
+      <w:rPr>
+        <w:rFonts w:ascii="Courier New" w:hAnsi="Courier New" w:cs="Courier New" w:hint="default"/>
+      </w:rPr>
+    </w:lvl>
+    <w:lvl w:ilvl="5" w:tplc="10090005" w:tentative="1">
+      <w:start w:val="1"/>
+      <w:numFmt w:val="bullet"/>
+      <w:lvlText w:val=""/>
+      <w:lvlJc w:val="left"/>
+      <w:pPr>
+        <w:ind w:left="4320" w:hanging="360"/>
+      </w:pPr>
+      <w:rPr>
+        <w:rFonts w:ascii="Wingdings" w:hAnsi="Wingdings" w:hint="default"/>
+      </w:rPr>
+    </w:lvl>
+    <w:lvl w:ilvl="6" w:tplc="10090001" w:tentative="1">
+      <w:start w:val="1"/>
+      <w:numFmt w:val="bullet"/>
+      <w:lvlText w:val=""/>
+      <w:lvlJc w:val="left"/>
+      <w:pPr>
+        <w:ind w:left="5040" w:hanging="360"/>
+      </w:pPr>
+      <w:rPr>
+        <w:rFonts w:ascii="Symbol" w:hAnsi="Symbol" w:hint="default"/>
+      </w:rPr>
+    </w:lvl>
+    <w:lvl w:ilvl="7" w:tplc="10090003" w:tentative="1">
+      <w:start w:val="1"/>
+      <w:numFmt w:val="bullet"/>
+      <w:lvlText w:val="o"/>
+      <w:lvlJc w:val="left"/>
+      <w:pPr>
+        <w:ind w:left="5760" w:hanging="360"/>
+      </w:pPr>
+      <w:rPr>
+        <w:rFonts w:ascii="Courier New" w:hAnsi="Courier New" w:cs="Courier New" w:hint="default"/>
+      </w:rPr>
+    </w:lvl>
+    <w:lvl w:ilvl="8" w:tplc="10090005" w:tentative="1">
+      <w:start w:val="1"/>
+      <w:numFmt w:val="bullet"/>
+      <w:lvlText w:val=""/>
+      <w:lvlJc w:val="left"/>
+      <w:pPr>
+        <w:ind w:left="6480" w:hanging="360"/>
+      </w:pPr>
+      <w:rPr>
+        <w:rFonts w:ascii="Wingdings" w:hAnsi="Wingdings" w:hint="default"/>
+      </w:rPr>
+    </w:lvl>
+  </w:abstractNum>
+  <w:abstractNum w:abstractNumId="8" w15:restartNumberingAfterBreak="0">
     <w:nsid w:val="62E94747"/>
     <w:multiLevelType w:val="hybridMultilevel"/>
     <w:tmpl w:val="4648CB66"/>
@@ -5142,41 +5602,35 @@
       </w:rPr>
     </w:lvl>
   </w:abstractNum>
-  <w:num w:numId="1">
+  <w:num w:numId="1" w16cid:durableId="1353218492">
     <w:abstractNumId w:val="1"/>
   </w:num>
-  <w:num w:numId="2">
-    <w:abstractNumId w:val="7"/>
+  <w:num w:numId="2" w16cid:durableId="1541477485">
+    <w:abstractNumId w:val="8"/>
   </w:num>
-  <w:num w:numId="3">
+  <w:num w:numId="3" w16cid:durableId="1202478707">
     <w:abstractNumId w:val="0"/>
   </w:num>
-  <w:num w:numId="4">
+  <w:num w:numId="4" w16cid:durableId="91630665">
     <w:abstractNumId w:val="3"/>
   </w:num>
-  <w:num w:numId="5">
+  <w:num w:numId="5" w16cid:durableId="503789569">
     <w:abstractNumId w:val="4"/>
   </w:num>
-  <w:num w:numId="6">
+  <w:num w:numId="6" w16cid:durableId="1969578886">
     <w:abstractNumId w:val="5"/>
   </w:num>
-  <w:num w:numId="7">
+  <w:num w:numId="7" w16cid:durableId="710157574">
     <w:abstractNumId w:val="6"/>
   </w:num>
-  <w:num w:numId="8">
+  <w:num w:numId="8" w16cid:durableId="681516079">
     <w:abstractNumId w:val="2"/>
   </w:num>
-  <w:num w:numId="9">
+  <w:num w:numId="9" w16cid:durableId="2022197508">
     <w:abstractNumId w:val="3"/>
-    <w:lvlOverride w:ilvl="0"/>
-    <w:lvlOverride w:ilvl="1"/>
-    <w:lvlOverride w:ilvl="2"/>
-    <w:lvlOverride w:ilvl="3"/>
-    <w:lvlOverride w:ilvl="4"/>
-    <w:lvlOverride w:ilvl="5"/>
-    <w:lvlOverride w:ilvl="6"/>
-    <w:lvlOverride w:ilvl="7"/>
-    <w:lvlOverride w:ilvl="8"/>
+  </w:num>
+  <w:num w:numId="10" w16cid:durableId="819662366">
+    <w:abstractNumId w:val="7"/>
   </w:num>
 </w:numbering>
 </file>
@@ -5579,7 +6033,7 @@
   <w:style w:type="paragraph" w:default="1" w:styleId="Normal">
     <w:name w:val="Normal"/>
     <w:qFormat/>
-    <w:rsid w:val="001F598E"/>
+    <w:rsid w:val="004220E4"/>
   </w:style>
   <w:style w:type="character" w:default="1" w:styleId="DefaultParagraphFont">
     <w:name w:val="Default Paragraph Font"/>

</xml_diff>